<commit_message>
Debug window half complete
</commit_message>
<xml_diff>
--- a/Logs/Michael Jordan/Michael - Log.docx
+++ b/Logs/Michael Jordan/Michael - Log.docx
@@ -4,6 +4,14 @@
   <w:body>
     <w:p>
       <w:pPr>
+        <w:pStyle w:val="Heading1"/>
+      </w:pPr>
+      <w:r>
+        <w:t>Kill-a-Round</w:t>
+      </w:r>
+    </w:p>
+    <w:p>
+      <w:pPr>
         <w:pStyle w:val="Heading2"/>
       </w:pPr>
       <w:r>
@@ -344,6 +352,20 @@
       </w:r>
     </w:p>
     <w:p>
+      <w:r>
+        <w:br w:type="page"/>
+      </w:r>
+    </w:p>
+    <w:p>
+      <w:pPr>
+        <w:pStyle w:val="Heading1"/>
+      </w:pPr>
+      <w:r>
+        <w:lastRenderedPageBreak/>
+        <w:t>Living Weapon</w:t>
+      </w:r>
+    </w:p>
+    <w:p>
       <w:pPr>
         <w:pStyle w:val="Heading2"/>
       </w:pPr>
@@ -463,38 +485,396 @@
         </w:numPr>
       </w:pPr>
       <w:r>
+        <w:t>Created two sockets “North” and “South” on the core sprite for testing with attaching other paper actors onto the sprite.</w:t>
+      </w:r>
+    </w:p>
+    <w:p>
+      <w:pPr>
+        <w:pStyle w:val="ListParagraph"/>
+        <w:numPr>
+          <w:ilvl w:val="0"/>
+          <w:numId w:val="6"/>
+        </w:numPr>
+      </w:pPr>
+      <w:r>
+        <w:t>Player is now made up of the core and a track, at run time.</w:t>
+      </w:r>
+    </w:p>
+    <w:p>
+      <w:pPr>
+        <w:pStyle w:val="ListParagraph"/>
+        <w:numPr>
+          <w:ilvl w:val="0"/>
+          <w:numId w:val="6"/>
+        </w:numPr>
+      </w:pPr>
+      <w:r>
+        <w:rPr>
+          <w:color w:val="FF0000"/>
+        </w:rPr>
+        <w:t xml:space="preserve">[Bug: 001] </w:t>
+      </w:r>
+      <w:r>
+        <w:t>Player now glitches through the floor because of gravity?</w:t>
+      </w:r>
+    </w:p>
+    <w:p>
+      <w:pPr>
+        <w:pStyle w:val="Heading2"/>
+      </w:pPr>
+      <w:r>
+        <w:t>Log 004: (5:54pm – 23/02/20)</w:t>
+      </w:r>
+    </w:p>
+    <w:p>
+      <w:pPr>
+        <w:pStyle w:val="Subtitle"/>
+      </w:pPr>
+      <w:r>
+        <w:t xml:space="preserve">Session Time: </w:t>
+      </w:r>
+      <w:r>
+        <w:t>2 hours</w:t>
+      </w:r>
+    </w:p>
+    <w:p>
+      <w:r>
+        <w:t>Goals:</w:t>
+      </w:r>
+    </w:p>
+    <w:p>
+      <w:pPr>
+        <w:pStyle w:val="ListParagraph"/>
+        <w:numPr>
+          <w:ilvl w:val="0"/>
+          <w:numId w:val="7"/>
+        </w:numPr>
+      </w:pPr>
+      <w:r>
+        <w:t>Fix Collision and motion.</w:t>
+      </w:r>
+    </w:p>
+    <w:p>
+      <w:r>
+        <w:t>Details:</w:t>
+      </w:r>
+    </w:p>
+    <w:p>
+      <w:pPr>
+        <w:pStyle w:val="ListParagraph"/>
+        <w:numPr>
+          <w:ilvl w:val="0"/>
+          <w:numId w:val="7"/>
+        </w:numPr>
+      </w:pPr>
+      <w:r>
+        <w:t xml:space="preserve">Majority of </w:t>
+      </w:r>
+      <w:r>
+        <w:rPr>
+          <w:color w:val="FF0000"/>
+        </w:rPr>
+        <w:t>Bug 001</w:t>
+      </w:r>
+      <w:r>
+        <w:t xml:space="preserve"> was due to Ue4 still accepting a 3</w:t>
+      </w:r>
+      <w:r>
+        <w:rPr>
+          <w:vertAlign w:val="superscript"/>
+        </w:rPr>
+        <w:t>rd</w:t>
+      </w:r>
+      <w:r>
+        <w:t xml:space="preserve"> dimension. The player sprite was just behind the platform and therefore never collided.</w:t>
+      </w:r>
+    </w:p>
+    <w:p>
+      <w:pPr>
+        <w:pStyle w:val="ListParagraph"/>
+        <w:numPr>
+          <w:ilvl w:val="0"/>
+          <w:numId w:val="7"/>
+        </w:numPr>
+      </w:pPr>
+      <w:r>
+        <w:rPr>
+          <w:color w:val="FF0000"/>
+        </w:rPr>
+        <w:t xml:space="preserve">Bug 001 </w:t>
+      </w:r>
+      <w:r>
+        <w:t>Cleared, with “tank parts” not colliding with other parts.</w:t>
+      </w:r>
+    </w:p>
+    <w:p>
+      <w:pPr>
+        <w:pStyle w:val="ListParagraph"/>
+        <w:numPr>
+          <w:ilvl w:val="0"/>
+          <w:numId w:val="7"/>
+        </w:numPr>
+      </w:pPr>
+      <w:r>
+        <w:rPr>
+          <w:color w:val="FF0000"/>
+        </w:rPr>
+        <w:t xml:space="preserve">Bug 001 </w:t>
+      </w:r>
+      <w:r>
+        <w:t>not cleared.</w:t>
+      </w:r>
+    </w:p>
+    <w:p>
+      <w:pPr>
+        <w:pStyle w:val="Heading2"/>
+      </w:pPr>
+      <w:r>
+        <w:t>Log 005: (2:00pm – 25/02/20)</w:t>
+      </w:r>
+    </w:p>
+    <w:p>
+      <w:pPr>
+        <w:pStyle w:val="Subtitle"/>
+      </w:pPr>
+      <w:r>
+        <w:t>Session Time: 4 hours</w:t>
+      </w:r>
+    </w:p>
+    <w:p>
+      <w:pPr>
+        <w:rPr>
+          <w:b/>
+          <w:bCs/>
+        </w:rPr>
+      </w:pPr>
+      <w:r>
+        <w:rPr>
+          <w:b/>
+          <w:bCs/>
+        </w:rPr>
+        <w:t>Goals:</w:t>
+      </w:r>
+    </w:p>
+    <w:p>
+      <w:pPr>
+        <w:pStyle w:val="ListParagraph"/>
+        <w:numPr>
+          <w:ilvl w:val="0"/>
+          <w:numId w:val="7"/>
+        </w:numPr>
+      </w:pPr>
+      <w:r>
+        <w:t>Fix Collision and motion.</w:t>
+      </w:r>
+    </w:p>
+    <w:p>
+      <w:pPr>
+        <w:rPr>
+          <w:b/>
+          <w:bCs/>
+        </w:rPr>
+      </w:pPr>
+      <w:r>
+        <w:rPr>
+          <w:b/>
+          <w:bCs/>
+        </w:rPr>
+        <w:t>Details:</w:t>
+      </w:r>
+    </w:p>
+    <w:p>
+      <w:pPr>
+        <w:pStyle w:val="ListParagraph"/>
+        <w:numPr>
+          <w:ilvl w:val="0"/>
+          <w:numId w:val="7"/>
+        </w:numPr>
+        <w:rPr>
+          <w:b/>
+          <w:bCs/>
+        </w:rPr>
+      </w:pPr>
+      <w:r>
+        <w:t xml:space="preserve">After spending four hours bashing my brain over google and unreal figuring out the issue with </w:t>
+      </w:r>
+      <w:r>
+        <w:rPr>
+          <w:color w:val="FF0000"/>
+        </w:rPr>
+        <w:t>bug 001</w:t>
+      </w:r>
+      <w:r>
+        <w:t xml:space="preserve">. I found a single reddit post that referenced my issue: </w:t>
+      </w:r>
+      <w:hyperlink r:id="rId5" w:history="1">
+        <w:r>
+          <w:rPr>
+            <w:rStyle w:val="Hyperlink"/>
+          </w:rPr>
+          <w:t>https://www.reddit.com/r/unrealengine/comments/5dsv4v/replacing_capsule_collision_with_mesh_collision/</w:t>
+        </w:r>
+      </w:hyperlink>
+    </w:p>
+    <w:p>
+      <w:pPr>
+        <w:pStyle w:val="ListParagraph"/>
+        <w:numPr>
+          <w:ilvl w:val="0"/>
+          <w:numId w:val="7"/>
+        </w:numPr>
+        <w:rPr>
+          <w:b/>
+          <w:bCs/>
+        </w:rPr>
+      </w:pPr>
+      <w:r>
+        <w:t xml:space="preserve">To fix </w:t>
+      </w:r>
+      <w:r>
+        <w:rPr>
+          <w:color w:val="FF0000"/>
+        </w:rPr>
+        <w:t>bug 001</w:t>
+      </w:r>
+      <w:r>
+        <w:t xml:space="preserve">, I need to make a player class by scratch. </w:t>
+      </w:r>
+    </w:p>
+    <w:p>
+      <w:r>
+        <w:br w:type="page"/>
+      </w:r>
+    </w:p>
+    <w:p>
+      <w:pPr>
+        <w:pStyle w:val="Heading2"/>
+      </w:pPr>
+      <w:r>
         <w:lastRenderedPageBreak/>
-        <w:t>Created two sockets “North” and “South” on the core sprite for testing with attaching other paper actors onto the sprite.</w:t>
-      </w:r>
-    </w:p>
-    <w:p>
-      <w:pPr>
-        <w:pStyle w:val="ListParagraph"/>
-        <w:numPr>
-          <w:ilvl w:val="0"/>
-          <w:numId w:val="6"/>
-        </w:numPr>
-      </w:pPr>
-      <w:r>
-        <w:t>Player is now made up of the core and a track, at run time.</w:t>
-      </w:r>
-    </w:p>
-    <w:p>
-      <w:pPr>
-        <w:pStyle w:val="ListParagraph"/>
-        <w:numPr>
-          <w:ilvl w:val="0"/>
-          <w:numId w:val="6"/>
-        </w:numPr>
-      </w:pPr>
-      <w:r>
-        <w:rPr>
-          <w:color w:val="FF0000"/>
-        </w:rPr>
-        <w:t xml:space="preserve">[Bug: 001] </w:t>
-      </w:r>
-      <w:r>
-        <w:t>Player now glitches through the floor because of gravity?</w:t>
+        <w:t>Log 006: (8:00am – 26/02/20)</w:t>
+      </w:r>
+    </w:p>
+    <w:p>
+      <w:pPr>
+        <w:pStyle w:val="Subtitle"/>
+      </w:pPr>
+      <w:r>
+        <w:t>Session Time: 3 hours</w:t>
+      </w:r>
+    </w:p>
+    <w:p>
+      <w:pPr>
+        <w:rPr>
+          <w:b/>
+          <w:bCs/>
+        </w:rPr>
+      </w:pPr>
+      <w:r>
+        <w:rPr>
+          <w:b/>
+          <w:bCs/>
+        </w:rPr>
+        <w:t>Goals:</w:t>
+      </w:r>
+    </w:p>
+    <w:p>
+      <w:pPr>
+        <w:pStyle w:val="ListParagraph"/>
+        <w:numPr>
+          <w:ilvl w:val="0"/>
+          <w:numId w:val="8"/>
+        </w:numPr>
+      </w:pPr>
+      <w:r>
+        <w:t>Allow parts to be added on via a call in the parent class.</w:t>
+      </w:r>
+    </w:p>
+    <w:p>
+      <w:pPr>
+        <w:pStyle w:val="ListParagraph"/>
+        <w:numPr>
+          <w:ilvl w:val="0"/>
+          <w:numId w:val="8"/>
+        </w:numPr>
+      </w:pPr>
+      <w:r>
+        <w:t>Sprite can handle multiple additions</w:t>
+      </w:r>
+    </w:p>
+    <w:p>
+      <w:pPr>
+        <w:rPr>
+          <w:b/>
+          <w:bCs/>
+        </w:rPr>
+      </w:pPr>
+      <w:r>
+        <w:rPr>
+          <w:b/>
+          <w:bCs/>
+        </w:rPr>
+        <w:t>Details:</w:t>
+      </w:r>
+    </w:p>
+    <w:p>
+      <w:pPr>
+        <w:pStyle w:val="ListParagraph"/>
+        <w:numPr>
+          <w:ilvl w:val="0"/>
+          <w:numId w:val="9"/>
+        </w:numPr>
+      </w:pPr>
+      <w:r>
+        <w:t xml:space="preserve">Added William’s sprites to my branch to allow easier merging. </w:t>
+      </w:r>
+    </w:p>
+    <w:p>
+      <w:pPr>
+        <w:pStyle w:val="ListParagraph"/>
+        <w:numPr>
+          <w:ilvl w:val="0"/>
+          <w:numId w:val="9"/>
+        </w:numPr>
+      </w:pPr>
+      <w:r>
+        <w:t>Added the “West”, “East” and “Center” sockets to the core sprite.</w:t>
+      </w:r>
+    </w:p>
+    <w:p>
+      <w:pPr>
+        <w:pStyle w:val="ListParagraph"/>
+        <w:numPr>
+          <w:ilvl w:val="0"/>
+          <w:numId w:val="9"/>
+        </w:numPr>
+      </w:pPr>
+      <w:r>
+        <w:t xml:space="preserve">In the Parts parent class I added the “Add Existing Part” function that takes an existing part and adds it to a non-socketed, socket. </w:t>
+      </w:r>
+    </w:p>
+    <w:p>
+      <w:pPr>
+        <w:pStyle w:val="ListParagraph"/>
+        <w:numPr>
+          <w:ilvl w:val="0"/>
+          <w:numId w:val="9"/>
+        </w:numPr>
+      </w:pPr>
+      <w:r>
+        <w:t>In the parts parent class I added the “Add New Part” function that creates the part before calling the “Add Existing part”. Note: the new part is made at &lt;0, 0, 0&gt; and if “add existing fails” it destroys the new part.</w:t>
+      </w:r>
+    </w:p>
+    <w:p>
+      <w:pPr>
+        <w:pStyle w:val="ListParagraph"/>
+        <w:numPr>
+          <w:ilvl w:val="0"/>
+          <w:numId w:val="9"/>
+        </w:numPr>
+      </w:pPr>
+      <w:r>
+        <w:t>Started working on making a display (mainly for debugging purposes), for dynamically creating a tank at run time. Although the code could be used in future use for editing the players tank.</w:t>
       </w:r>
     </w:p>
     <w:p>
@@ -502,7 +882,7 @@
         <w:pStyle w:val="Heading2"/>
       </w:pPr>
       <w:r>
-        <w:t>Log 004: (5:54pm – 23/02/20)</w:t>
+        <w:t>Log 007: 1:30pm (26/02/20)</w:t>
       </w:r>
     </w:p>
     <w:p>
@@ -510,11 +890,30 @@
         <w:pStyle w:val="Subtitle"/>
       </w:pPr>
       <w:r>
+        <w:t xml:space="preserve"> </w:t>
+      </w:r>
+      <w:r>
         <w:t xml:space="preserve">Session Time: </w:t>
       </w:r>
-    </w:p>
-    <w:p>
-      <w:r>
+      <w:r>
+        <w:t>3</w:t>
+      </w:r>
+      <w:r>
+        <w:t xml:space="preserve"> hours</w:t>
+      </w:r>
+    </w:p>
+    <w:p>
+      <w:pPr>
+        <w:rPr>
+          <w:b/>
+          <w:bCs/>
+        </w:rPr>
+      </w:pPr>
+      <w:r>
+        <w:rPr>
+          <w:b/>
+          <w:bCs/>
+        </w:rPr>
         <w:t>Goals:</w:t>
       </w:r>
     </w:p>
@@ -523,15 +922,25 @@
         <w:pStyle w:val="ListParagraph"/>
         <w:numPr>
           <w:ilvl w:val="0"/>
-          <w:numId w:val="7"/>
-        </w:numPr>
-      </w:pPr>
-      <w:r>
-        <w:t>Fix Collision and motion.</w:t>
-      </w:r>
-    </w:p>
-    <w:p>
-      <w:r>
+          <w:numId w:val="10"/>
+        </w:numPr>
+      </w:pPr>
+      <w:r>
+        <w:t>Add a debug window to add and remove parts</w:t>
+      </w:r>
+    </w:p>
+    <w:p>
+      <w:pPr>
+        <w:rPr>
+          <w:b/>
+          <w:bCs/>
+        </w:rPr>
+      </w:pPr>
+      <w:r>
+        <w:rPr>
+          <w:b/>
+          <w:bCs/>
+        </w:rPr>
         <w:t>Details:</w:t>
       </w:r>
     </w:p>
@@ -540,68 +949,186 @@
         <w:pStyle w:val="ListParagraph"/>
         <w:numPr>
           <w:ilvl w:val="0"/>
-          <w:numId w:val="7"/>
-        </w:numPr>
-      </w:pPr>
-      <w:r>
-        <w:t xml:space="preserve">Majority of </w:t>
-      </w:r>
-      <w:r>
-        <w:rPr>
-          <w:color w:val="FF0000"/>
-        </w:rPr>
-        <w:t>Bug 001</w:t>
-      </w:r>
-      <w:r>
-        <w:t xml:space="preserve"> was due to Ue4 still accepting a 3</w:t>
-      </w:r>
-      <w:r>
-        <w:rPr>
-          <w:vertAlign w:val="superscript"/>
-        </w:rPr>
-        <w:t>rd</w:t>
-      </w:r>
-      <w:r>
-        <w:t xml:space="preserve"> dimension. The player sprite was just behind the platform and therefore never collided.</w:t>
-      </w:r>
-    </w:p>
-    <w:p>
-      <w:pPr>
-        <w:pStyle w:val="ListParagraph"/>
-        <w:numPr>
-          <w:ilvl w:val="0"/>
-          <w:numId w:val="7"/>
-        </w:numPr>
-      </w:pPr>
-      <w:r>
-        <w:rPr>
-          <w:color w:val="FF0000"/>
-        </w:rPr>
-        <w:t xml:space="preserve">Bug 001 </w:t>
-      </w:r>
-      <w:r>
-        <w:t>Cleared, with “tank parts” not colliding with other parts.</w:t>
-      </w:r>
-    </w:p>
-    <w:p>
-      <w:pPr>
-        <w:pStyle w:val="ListParagraph"/>
-        <w:numPr>
-          <w:ilvl w:val="0"/>
-          <w:numId w:val="7"/>
-        </w:numPr>
-      </w:pPr>
-      <w:r>
-        <w:rPr>
-          <w:color w:val="FF0000"/>
-        </w:rPr>
-        <w:t xml:space="preserve">Bug 001 </w:t>
-      </w:r>
-      <w:r>
-        <w:t>not cleared.</w:t>
+          <w:numId w:val="10"/>
+        </w:numPr>
+      </w:pPr>
+      <w:r>
+        <w:t>Implemented a breath-first search to get an array of all parts to be rendered.</w:t>
+      </w:r>
+    </w:p>
+    <w:p>
+      <w:pPr>
+        <w:pStyle w:val="ListParagraph"/>
+        <w:numPr>
+          <w:ilvl w:val="0"/>
+          <w:numId w:val="10"/>
+        </w:numPr>
+      </w:pPr>
+      <w:r>
+        <w:t>Created a child widget to be created at run time for each part.</w:t>
+      </w:r>
+    </w:p>
+    <w:p>
+      <w:pPr>
+        <w:pStyle w:val="ListParagraph"/>
+        <w:numPr>
+          <w:ilvl w:val="0"/>
+          <w:numId w:val="10"/>
+        </w:numPr>
+      </w:pPr>
+      <w:r>
+        <w:t xml:space="preserve">Issue: When trying to allow the player to add parts, I need to link up all parts appropriately. Currently the design is like a tree, where the root node is the core part. Each node has 4 branches {North, South, East, West}, however the clients expressed a that it would check if a part is still attached. I need to be able to make a cycle, removing the tree like structure. </w:t>
+      </w:r>
+    </w:p>
+    <w:p>
+      <w:pPr>
+        <w:pStyle w:val="ListParagraph"/>
+        <w:numPr>
+          <w:ilvl w:val="0"/>
+          <w:numId w:val="10"/>
+        </w:numPr>
+      </w:pPr>
+      <w:r>
+        <w:t>Minor Issue: infinite loop within the Breath-first search, fixed with restructuring the function.</w:t>
+      </w:r>
+      <w:r>
+        <w:t xml:space="preserve"> [Fixed]</w:t>
+      </w:r>
+    </w:p>
+    <w:p>
+      <w:pPr>
+        <w:pStyle w:val="Heading2"/>
+      </w:pPr>
+      <w:r>
+        <w:t>Log 00</w:t>
+      </w:r>
+      <w:r>
+        <w:t>8</w:t>
+      </w:r>
+      <w:r>
+        <w:t xml:space="preserve">: </w:t>
+      </w:r>
+      <w:r>
+        <w:t>8:15</w:t>
+      </w:r>
+      <w:r>
+        <w:t>pm (2</w:t>
+      </w:r>
+      <w:r>
+        <w:t>7</w:t>
+      </w:r>
+      <w:r>
+        <w:t>/02/20)</w:t>
+      </w:r>
+    </w:p>
+    <w:p>
+      <w:pPr>
+        <w:pStyle w:val="Subtitle"/>
+      </w:pPr>
+      <w:r>
+        <w:t xml:space="preserve"> </w:t>
+      </w:r>
+      <w:r>
+        <w:t>Session Time: 3 hours</w:t>
+      </w:r>
+    </w:p>
+    <w:p>
+      <w:pPr>
+        <w:rPr>
+          <w:b/>
+          <w:bCs/>
+        </w:rPr>
+      </w:pPr>
+      <w:r>
+        <w:rPr>
+          <w:b/>
+          <w:bCs/>
+        </w:rPr>
+        <w:t>Goals:</w:t>
+      </w:r>
+    </w:p>
+    <w:p>
+      <w:pPr>
+        <w:pStyle w:val="ListParagraph"/>
+        <w:numPr>
+          <w:ilvl w:val="0"/>
+          <w:numId w:val="10"/>
+        </w:numPr>
+      </w:pPr>
+      <w:r>
+        <w:t>Add a debug window to add and remove parts</w:t>
+      </w:r>
+    </w:p>
+    <w:p>
+      <w:pPr>
+        <w:rPr>
+          <w:b/>
+          <w:bCs/>
+        </w:rPr>
+      </w:pPr>
+      <w:r>
+        <w:rPr>
+          <w:b/>
+          <w:bCs/>
+        </w:rPr>
+        <w:t>Details:</w:t>
+      </w:r>
+    </w:p>
+    <w:p>
+      <w:pPr>
+        <w:pStyle w:val="ListParagraph"/>
+        <w:numPr>
+          <w:ilvl w:val="0"/>
+          <w:numId w:val="10"/>
+        </w:numPr>
+      </w:pPr>
+      <w:r>
+        <w:t>Added a function “</w:t>
+      </w:r>
+      <w:r>
+        <w:t>LinkToMap” that gives a part a position in the map then links all the parts around that position to make a net-like data structure.</w:t>
+      </w:r>
+    </w:p>
+    <w:p>
+      <w:pPr>
+        <w:pStyle w:val="ListParagraph"/>
+        <w:numPr>
+          <w:ilvl w:val="0"/>
+          <w:numId w:val="10"/>
+        </w:numPr>
+      </w:pPr>
+      <w:r>
+        <w:t>Allowed Display of mouse when debug is pressed.</w:t>
+      </w:r>
+    </w:p>
+    <w:p>
+      <w:pPr>
+        <w:pStyle w:val="ListParagraph"/>
+        <w:numPr>
+          <w:ilvl w:val="0"/>
+          <w:numId w:val="10"/>
+        </w:numPr>
+      </w:pPr>
+      <w:r>
+        <w:t>Game now adds parts, but display doesn’t refresh, for another session</w:t>
+      </w:r>
+    </w:p>
+    <w:p>
+      <w:pPr>
+        <w:pStyle w:val="ListParagraph"/>
+        <w:numPr>
+          <w:ilvl w:val="0"/>
+          <w:numId w:val="10"/>
+        </w:numPr>
+      </w:pPr>
+      <w:r>
+        <w:t>Small bug with display not allowing additions above or left</w:t>
       </w:r>
       <w:bookmarkStart w:id="0" w:name="_GoBack"/>
       <w:bookmarkEnd w:id="0"/>
+      <w:r>
+        <w:t xml:space="preserve">. </w:t>
+      </w:r>
     </w:p>
     <w:sectPr>
       <w:pgSz w:w="11906" w:h="16838"/>
@@ -616,6 +1143,119 @@
 <file path=word/numbering.xml><?xml version="1.0" encoding="utf-8"?>
 <w:numbering xmlns:wpc="http://schemas.microsoft.com/office/word/2010/wordprocessingCanvas" xmlns:cx="http://schemas.microsoft.com/office/drawing/2014/chartex" xmlns:cx1="http://schemas.microsoft.com/office/drawing/2015/9/8/chartex" xmlns:cx2="http://schemas.microsoft.com/office/drawing/2015/10/21/chartex" xmlns:cx3="http://schemas.microsoft.com/office/drawing/2016/5/9/chartex" xmlns:cx4="http://schemas.microsoft.com/office/drawing/2016/5/10/chartex" xmlns:cx5="http://schemas.microsoft.com/office/drawing/2016/5/11/chartex" xmlns:cx6="http://schemas.microsoft.com/office/drawing/2016/5/12/chartex" xmlns:cx7="http://schemas.microsoft.com/office/drawing/2016/5/13/chartex" xmlns:cx8="http://schemas.microsoft.com/office/drawing/2016/5/14/chartex" xmlns:mc="http://schemas.openxmlformats.org/markup-compatibility/2006" xmlns:aink="http://schemas.microsoft.com/office/drawing/2016/ink" xmlns:am3d="http://schemas.microsoft.com/office/drawing/2017/model3d" xmlns:o="urn:schemas-microsoft-com:office:office" xmlns:r="http://schemas.openxmlformats.org/officeDocument/2006/relationships" xmlns:m="http://schemas.openxmlformats.org/officeDocument/2006/math" xmlns:v="urn:schemas-microsoft-com:vml" xmlns:wp14="http://schemas.microsoft.com/office/word/2010/wordprocessingDrawing" xmlns:wp="http://schemas.openxmlformats.org/drawingml/2006/wordprocessingDrawing" xmlns:w10="urn:schemas-microsoft-com:office:word" xmlns:w="http://schemas.openxmlformats.org/wordprocessingml/2006/main" xmlns:w14="http://schemas.microsoft.com/office/word/2010/wordml" xmlns:w15="http://schemas.microsoft.com/office/word/2012/wordml" xmlns:w16cid="http://schemas.microsoft.com/office/word/2016/wordml/cid" xmlns:w16se="http://schemas.microsoft.com/office/word/2015/wordml/symex" xmlns:wpg="http://schemas.microsoft.com/office/word/2010/wordprocessingGroup" xmlns:wpi="http://schemas.microsoft.com/office/word/2010/wordprocessingInk" xmlns:wne="http://schemas.microsoft.com/office/word/2006/wordml" xmlns:wps="http://schemas.microsoft.com/office/word/2010/wordprocessingShape" mc:Ignorable="w14 w15 w16se w16cid wp14">
   <w:abstractNum w:abstractNumId="0" w15:restartNumberingAfterBreak="0">
+    <w:nsid w:val="2F8410BB"/>
+    <w:multiLevelType w:val="hybridMultilevel"/>
+    <w:tmpl w:val="F3021436"/>
+    <w:lvl w:ilvl="0" w:tplc="14090001">
+      <w:start w:val="1"/>
+      <w:numFmt w:val="bullet"/>
+      <w:lvlText w:val=""/>
+      <w:lvlJc w:val="left"/>
+      <w:pPr>
+        <w:ind w:left="720" w:hanging="360"/>
+      </w:pPr>
+      <w:rPr>
+        <w:rFonts w:ascii="Symbol" w:hAnsi="Symbol" w:hint="default"/>
+      </w:rPr>
+    </w:lvl>
+    <w:lvl w:ilvl="1" w:tplc="14090003" w:tentative="1">
+      <w:start w:val="1"/>
+      <w:numFmt w:val="bullet"/>
+      <w:lvlText w:val="o"/>
+      <w:lvlJc w:val="left"/>
+      <w:pPr>
+        <w:ind w:left="1440" w:hanging="360"/>
+      </w:pPr>
+      <w:rPr>
+        <w:rFonts w:ascii="Courier New" w:hAnsi="Courier New" w:cs="Courier New" w:hint="default"/>
+      </w:rPr>
+    </w:lvl>
+    <w:lvl w:ilvl="2" w:tplc="14090005" w:tentative="1">
+      <w:start w:val="1"/>
+      <w:numFmt w:val="bullet"/>
+      <w:lvlText w:val=""/>
+      <w:lvlJc w:val="left"/>
+      <w:pPr>
+        <w:ind w:left="2160" w:hanging="360"/>
+      </w:pPr>
+      <w:rPr>
+        <w:rFonts w:ascii="Wingdings" w:hAnsi="Wingdings" w:hint="default"/>
+      </w:rPr>
+    </w:lvl>
+    <w:lvl w:ilvl="3" w:tplc="14090001" w:tentative="1">
+      <w:start w:val="1"/>
+      <w:numFmt w:val="bullet"/>
+      <w:lvlText w:val=""/>
+      <w:lvlJc w:val="left"/>
+      <w:pPr>
+        <w:ind w:left="2880" w:hanging="360"/>
+      </w:pPr>
+      <w:rPr>
+        <w:rFonts w:ascii="Symbol" w:hAnsi="Symbol" w:hint="default"/>
+      </w:rPr>
+    </w:lvl>
+    <w:lvl w:ilvl="4" w:tplc="14090003" w:tentative="1">
+      <w:start w:val="1"/>
+      <w:numFmt w:val="bullet"/>
+      <w:lvlText w:val="o"/>
+      <w:lvlJc w:val="left"/>
+      <w:pPr>
+        <w:ind w:left="3600" w:hanging="360"/>
+      </w:pPr>
+      <w:rPr>
+        <w:rFonts w:ascii="Courier New" w:hAnsi="Courier New" w:cs="Courier New" w:hint="default"/>
+      </w:rPr>
+    </w:lvl>
+    <w:lvl w:ilvl="5" w:tplc="14090005" w:tentative="1">
+      <w:start w:val="1"/>
+      <w:numFmt w:val="bullet"/>
+      <w:lvlText w:val=""/>
+      <w:lvlJc w:val="left"/>
+      <w:pPr>
+        <w:ind w:left="4320" w:hanging="360"/>
+      </w:pPr>
+      <w:rPr>
+        <w:rFonts w:ascii="Wingdings" w:hAnsi="Wingdings" w:hint="default"/>
+      </w:rPr>
+    </w:lvl>
+    <w:lvl w:ilvl="6" w:tplc="14090001" w:tentative="1">
+      <w:start w:val="1"/>
+      <w:numFmt w:val="bullet"/>
+      <w:lvlText w:val=""/>
+      <w:lvlJc w:val="left"/>
+      <w:pPr>
+        <w:ind w:left="5040" w:hanging="360"/>
+      </w:pPr>
+      <w:rPr>
+        <w:rFonts w:ascii="Symbol" w:hAnsi="Symbol" w:hint="default"/>
+      </w:rPr>
+    </w:lvl>
+    <w:lvl w:ilvl="7" w:tplc="14090003" w:tentative="1">
+      <w:start w:val="1"/>
+      <w:numFmt w:val="bullet"/>
+      <w:lvlText w:val="o"/>
+      <w:lvlJc w:val="left"/>
+      <w:pPr>
+        <w:ind w:left="5760" w:hanging="360"/>
+      </w:pPr>
+      <w:rPr>
+        <w:rFonts w:ascii="Courier New" w:hAnsi="Courier New" w:cs="Courier New" w:hint="default"/>
+      </w:rPr>
+    </w:lvl>
+    <w:lvl w:ilvl="8" w:tplc="14090005" w:tentative="1">
+      <w:start w:val="1"/>
+      <w:numFmt w:val="bullet"/>
+      <w:lvlText w:val=""/>
+      <w:lvlJc w:val="left"/>
+      <w:pPr>
+        <w:ind w:left="6480" w:hanging="360"/>
+      </w:pPr>
+      <w:rPr>
+        <w:rFonts w:ascii="Wingdings" w:hAnsi="Wingdings" w:hint="default"/>
+      </w:rPr>
+    </w:lvl>
+  </w:abstractNum>
+  <w:abstractNum w:abstractNumId="1" w15:restartNumberingAfterBreak="0">
     <w:nsid w:val="2FCF63FA"/>
     <w:multiLevelType w:val="hybridMultilevel"/>
     <w:tmpl w:val="7FF4287E"/>
@@ -728,7 +1368,120 @@
       </w:rPr>
     </w:lvl>
   </w:abstractNum>
-  <w:abstractNum w:abstractNumId="1" w15:restartNumberingAfterBreak="0">
+  <w:abstractNum w:abstractNumId="2" w15:restartNumberingAfterBreak="0">
+    <w:nsid w:val="338E15D9"/>
+    <w:multiLevelType w:val="hybridMultilevel"/>
+    <w:tmpl w:val="30BE7270"/>
+    <w:lvl w:ilvl="0" w:tplc="14090001">
+      <w:start w:val="1"/>
+      <w:numFmt w:val="bullet"/>
+      <w:lvlText w:val=""/>
+      <w:lvlJc w:val="left"/>
+      <w:pPr>
+        <w:ind w:left="720" w:hanging="360"/>
+      </w:pPr>
+      <w:rPr>
+        <w:rFonts w:ascii="Symbol" w:hAnsi="Symbol" w:hint="default"/>
+      </w:rPr>
+    </w:lvl>
+    <w:lvl w:ilvl="1" w:tplc="14090003" w:tentative="1">
+      <w:start w:val="1"/>
+      <w:numFmt w:val="bullet"/>
+      <w:lvlText w:val="o"/>
+      <w:lvlJc w:val="left"/>
+      <w:pPr>
+        <w:ind w:left="1440" w:hanging="360"/>
+      </w:pPr>
+      <w:rPr>
+        <w:rFonts w:ascii="Courier New" w:hAnsi="Courier New" w:cs="Courier New" w:hint="default"/>
+      </w:rPr>
+    </w:lvl>
+    <w:lvl w:ilvl="2" w:tplc="14090005" w:tentative="1">
+      <w:start w:val="1"/>
+      <w:numFmt w:val="bullet"/>
+      <w:lvlText w:val=""/>
+      <w:lvlJc w:val="left"/>
+      <w:pPr>
+        <w:ind w:left="2160" w:hanging="360"/>
+      </w:pPr>
+      <w:rPr>
+        <w:rFonts w:ascii="Wingdings" w:hAnsi="Wingdings" w:hint="default"/>
+      </w:rPr>
+    </w:lvl>
+    <w:lvl w:ilvl="3" w:tplc="14090001" w:tentative="1">
+      <w:start w:val="1"/>
+      <w:numFmt w:val="bullet"/>
+      <w:lvlText w:val=""/>
+      <w:lvlJc w:val="left"/>
+      <w:pPr>
+        <w:ind w:left="2880" w:hanging="360"/>
+      </w:pPr>
+      <w:rPr>
+        <w:rFonts w:ascii="Symbol" w:hAnsi="Symbol" w:hint="default"/>
+      </w:rPr>
+    </w:lvl>
+    <w:lvl w:ilvl="4" w:tplc="14090003" w:tentative="1">
+      <w:start w:val="1"/>
+      <w:numFmt w:val="bullet"/>
+      <w:lvlText w:val="o"/>
+      <w:lvlJc w:val="left"/>
+      <w:pPr>
+        <w:ind w:left="3600" w:hanging="360"/>
+      </w:pPr>
+      <w:rPr>
+        <w:rFonts w:ascii="Courier New" w:hAnsi="Courier New" w:cs="Courier New" w:hint="default"/>
+      </w:rPr>
+    </w:lvl>
+    <w:lvl w:ilvl="5" w:tplc="14090005" w:tentative="1">
+      <w:start w:val="1"/>
+      <w:numFmt w:val="bullet"/>
+      <w:lvlText w:val=""/>
+      <w:lvlJc w:val="left"/>
+      <w:pPr>
+        <w:ind w:left="4320" w:hanging="360"/>
+      </w:pPr>
+      <w:rPr>
+        <w:rFonts w:ascii="Wingdings" w:hAnsi="Wingdings" w:hint="default"/>
+      </w:rPr>
+    </w:lvl>
+    <w:lvl w:ilvl="6" w:tplc="14090001" w:tentative="1">
+      <w:start w:val="1"/>
+      <w:numFmt w:val="bullet"/>
+      <w:lvlText w:val=""/>
+      <w:lvlJc w:val="left"/>
+      <w:pPr>
+        <w:ind w:left="5040" w:hanging="360"/>
+      </w:pPr>
+      <w:rPr>
+        <w:rFonts w:ascii="Symbol" w:hAnsi="Symbol" w:hint="default"/>
+      </w:rPr>
+    </w:lvl>
+    <w:lvl w:ilvl="7" w:tplc="14090003" w:tentative="1">
+      <w:start w:val="1"/>
+      <w:numFmt w:val="bullet"/>
+      <w:lvlText w:val="o"/>
+      <w:lvlJc w:val="left"/>
+      <w:pPr>
+        <w:ind w:left="5760" w:hanging="360"/>
+      </w:pPr>
+      <w:rPr>
+        <w:rFonts w:ascii="Courier New" w:hAnsi="Courier New" w:cs="Courier New" w:hint="default"/>
+      </w:rPr>
+    </w:lvl>
+    <w:lvl w:ilvl="8" w:tplc="14090005" w:tentative="1">
+      <w:start w:val="1"/>
+      <w:numFmt w:val="bullet"/>
+      <w:lvlText w:val=""/>
+      <w:lvlJc w:val="left"/>
+      <w:pPr>
+        <w:ind w:left="6480" w:hanging="360"/>
+      </w:pPr>
+      <w:rPr>
+        <w:rFonts w:ascii="Wingdings" w:hAnsi="Wingdings" w:hint="default"/>
+      </w:rPr>
+    </w:lvl>
+  </w:abstractNum>
+  <w:abstractNum w:abstractNumId="3" w15:restartNumberingAfterBreak="0">
     <w:nsid w:val="38FA0E5C"/>
     <w:multiLevelType w:val="hybridMultilevel"/>
     <w:tmpl w:val="207A73AC"/>
@@ -841,7 +1594,7 @@
       </w:rPr>
     </w:lvl>
   </w:abstractNum>
-  <w:abstractNum w:abstractNumId="2" w15:restartNumberingAfterBreak="0">
+  <w:abstractNum w:abstractNumId="4" w15:restartNumberingAfterBreak="0">
     <w:nsid w:val="3DCE5502"/>
     <w:multiLevelType w:val="hybridMultilevel"/>
     <w:tmpl w:val="F830E132"/>
@@ -954,10 +1707,10 @@
       </w:rPr>
     </w:lvl>
   </w:abstractNum>
-  <w:abstractNum w:abstractNumId="3" w15:restartNumberingAfterBreak="0">
+  <w:abstractNum w:abstractNumId="5" w15:restartNumberingAfterBreak="0">
     <w:nsid w:val="47A83D11"/>
     <w:multiLevelType w:val="hybridMultilevel"/>
-    <w:tmpl w:val="299CA8A4"/>
+    <w:tmpl w:val="0C465EFA"/>
     <w:lvl w:ilvl="0" w:tplc="14090001">
       <w:start w:val="1"/>
       <w:numFmt w:val="bullet"/>
@@ -1067,7 +1820,7 @@
       </w:rPr>
     </w:lvl>
   </w:abstractNum>
-  <w:abstractNum w:abstractNumId="4" w15:restartNumberingAfterBreak="0">
+  <w:abstractNum w:abstractNumId="6" w15:restartNumberingAfterBreak="0">
     <w:nsid w:val="4CBD2B36"/>
     <w:multiLevelType w:val="hybridMultilevel"/>
     <w:tmpl w:val="E3328E42"/>
@@ -1180,7 +1933,7 @@
       </w:rPr>
     </w:lvl>
   </w:abstractNum>
-  <w:abstractNum w:abstractNumId="5" w15:restartNumberingAfterBreak="0">
+  <w:abstractNum w:abstractNumId="7" w15:restartNumberingAfterBreak="0">
     <w:nsid w:val="58C66D99"/>
     <w:multiLevelType w:val="hybridMultilevel"/>
     <w:tmpl w:val="98AA378A"/>
@@ -1293,7 +2046,7 @@
       </w:rPr>
     </w:lvl>
   </w:abstractNum>
-  <w:abstractNum w:abstractNumId="6" w15:restartNumberingAfterBreak="0">
+  <w:abstractNum w:abstractNumId="8" w15:restartNumberingAfterBreak="0">
     <w:nsid w:val="67A624FE"/>
     <w:multiLevelType w:val="hybridMultilevel"/>
     <w:tmpl w:val="02DAE54E"/>
@@ -1406,26 +2159,148 @@
       </w:rPr>
     </w:lvl>
   </w:abstractNum>
+  <w:abstractNum w:abstractNumId="9" w15:restartNumberingAfterBreak="0">
+    <w:nsid w:val="74A36199"/>
+    <w:multiLevelType w:val="hybridMultilevel"/>
+    <w:tmpl w:val="F88E09EE"/>
+    <w:lvl w:ilvl="0" w:tplc="14090001">
+      <w:start w:val="1"/>
+      <w:numFmt w:val="bullet"/>
+      <w:lvlText w:val=""/>
+      <w:lvlJc w:val="left"/>
+      <w:pPr>
+        <w:ind w:left="720" w:hanging="360"/>
+      </w:pPr>
+      <w:rPr>
+        <w:rFonts w:ascii="Symbol" w:hAnsi="Symbol" w:hint="default"/>
+      </w:rPr>
+    </w:lvl>
+    <w:lvl w:ilvl="1" w:tplc="14090003" w:tentative="1">
+      <w:start w:val="1"/>
+      <w:numFmt w:val="bullet"/>
+      <w:lvlText w:val="o"/>
+      <w:lvlJc w:val="left"/>
+      <w:pPr>
+        <w:ind w:left="1440" w:hanging="360"/>
+      </w:pPr>
+      <w:rPr>
+        <w:rFonts w:ascii="Courier New" w:hAnsi="Courier New" w:cs="Courier New" w:hint="default"/>
+      </w:rPr>
+    </w:lvl>
+    <w:lvl w:ilvl="2" w:tplc="14090005" w:tentative="1">
+      <w:start w:val="1"/>
+      <w:numFmt w:val="bullet"/>
+      <w:lvlText w:val=""/>
+      <w:lvlJc w:val="left"/>
+      <w:pPr>
+        <w:ind w:left="2160" w:hanging="360"/>
+      </w:pPr>
+      <w:rPr>
+        <w:rFonts w:ascii="Wingdings" w:hAnsi="Wingdings" w:hint="default"/>
+      </w:rPr>
+    </w:lvl>
+    <w:lvl w:ilvl="3" w:tplc="14090001" w:tentative="1">
+      <w:start w:val="1"/>
+      <w:numFmt w:val="bullet"/>
+      <w:lvlText w:val=""/>
+      <w:lvlJc w:val="left"/>
+      <w:pPr>
+        <w:ind w:left="2880" w:hanging="360"/>
+      </w:pPr>
+      <w:rPr>
+        <w:rFonts w:ascii="Symbol" w:hAnsi="Symbol" w:hint="default"/>
+      </w:rPr>
+    </w:lvl>
+    <w:lvl w:ilvl="4" w:tplc="14090003" w:tentative="1">
+      <w:start w:val="1"/>
+      <w:numFmt w:val="bullet"/>
+      <w:lvlText w:val="o"/>
+      <w:lvlJc w:val="left"/>
+      <w:pPr>
+        <w:ind w:left="3600" w:hanging="360"/>
+      </w:pPr>
+      <w:rPr>
+        <w:rFonts w:ascii="Courier New" w:hAnsi="Courier New" w:cs="Courier New" w:hint="default"/>
+      </w:rPr>
+    </w:lvl>
+    <w:lvl w:ilvl="5" w:tplc="14090005" w:tentative="1">
+      <w:start w:val="1"/>
+      <w:numFmt w:val="bullet"/>
+      <w:lvlText w:val=""/>
+      <w:lvlJc w:val="left"/>
+      <w:pPr>
+        <w:ind w:left="4320" w:hanging="360"/>
+      </w:pPr>
+      <w:rPr>
+        <w:rFonts w:ascii="Wingdings" w:hAnsi="Wingdings" w:hint="default"/>
+      </w:rPr>
+    </w:lvl>
+    <w:lvl w:ilvl="6" w:tplc="14090001" w:tentative="1">
+      <w:start w:val="1"/>
+      <w:numFmt w:val="bullet"/>
+      <w:lvlText w:val=""/>
+      <w:lvlJc w:val="left"/>
+      <w:pPr>
+        <w:ind w:left="5040" w:hanging="360"/>
+      </w:pPr>
+      <w:rPr>
+        <w:rFonts w:ascii="Symbol" w:hAnsi="Symbol" w:hint="default"/>
+      </w:rPr>
+    </w:lvl>
+    <w:lvl w:ilvl="7" w:tplc="14090003" w:tentative="1">
+      <w:start w:val="1"/>
+      <w:numFmt w:val="bullet"/>
+      <w:lvlText w:val="o"/>
+      <w:lvlJc w:val="left"/>
+      <w:pPr>
+        <w:ind w:left="5760" w:hanging="360"/>
+      </w:pPr>
+      <w:rPr>
+        <w:rFonts w:ascii="Courier New" w:hAnsi="Courier New" w:cs="Courier New" w:hint="default"/>
+      </w:rPr>
+    </w:lvl>
+    <w:lvl w:ilvl="8" w:tplc="14090005" w:tentative="1">
+      <w:start w:val="1"/>
+      <w:numFmt w:val="bullet"/>
+      <w:lvlText w:val=""/>
+      <w:lvlJc w:val="left"/>
+      <w:pPr>
+        <w:ind w:left="6480" w:hanging="360"/>
+      </w:pPr>
+      <w:rPr>
+        <w:rFonts w:ascii="Wingdings" w:hAnsi="Wingdings" w:hint="default"/>
+      </w:rPr>
+    </w:lvl>
+  </w:abstractNum>
   <w:num w:numId="1">
+    <w:abstractNumId w:val="8"/>
+  </w:num>
+  <w:num w:numId="2">
     <w:abstractNumId w:val="6"/>
   </w:num>
-  <w:num w:numId="2">
+  <w:num w:numId="3">
+    <w:abstractNumId w:val="7"/>
+  </w:num>
+  <w:num w:numId="4">
     <w:abstractNumId w:val="4"/>
   </w:num>
-  <w:num w:numId="3">
+  <w:num w:numId="5">
+    <w:abstractNumId w:val="1"/>
+  </w:num>
+  <w:num w:numId="6">
+    <w:abstractNumId w:val="3"/>
+  </w:num>
+  <w:num w:numId="7">
     <w:abstractNumId w:val="5"/>
   </w:num>
-  <w:num w:numId="4">
-    <w:abstractNumId w:val="2"/>
-  </w:num>
-  <w:num w:numId="5">
+  <w:num w:numId="8">
     <w:abstractNumId w:val="0"/>
   </w:num>
-  <w:num w:numId="6">
-    <w:abstractNumId w:val="1"/>
+  <w:num w:numId="9">
+    <w:abstractNumId w:val="9"/>
   </w:num>
-  <w:num w:numId="7">
-    <w:abstractNumId w:val="3"/>
+  <w:num w:numId="10">
+    <w:abstractNumId w:val="2"/>
   </w:num>
 </w:numbering>
 </file>
@@ -1595,8 +2470,11 @@
     <w:lsdException w:name="Table 3D effects 3" w:semiHidden="1" w:unhideWhenUsed="1"/>
     <w:lsdException w:name="Table Contemporary" w:semiHidden="1" w:unhideWhenUsed="1"/>
     <w:lsdException w:name="Table Elegant" w:semiHidden="1" w:unhideWhenUsed="1"/>
+    <w:lsdException w:name="Table Professional" w:semiHidden="1" w:unhideWhenUsed="1"/>
     <w:lsdException w:name="Table Subtle 1" w:semiHidden="1" w:unhideWhenUsed="1"/>
     <w:lsdException w:name="Table Subtle 2" w:semiHidden="1" w:unhideWhenUsed="1"/>
+    <w:lsdException w:name="Table Web 1" w:semiHidden="1" w:unhideWhenUsed="1"/>
+    <w:lsdException w:name="Table Web 2" w:semiHidden="1" w:unhideWhenUsed="1"/>
     <w:lsdException w:name="Table Web 3" w:semiHidden="1" w:unhideWhenUsed="1"/>
     <w:lsdException w:name="Balloon Text" w:semiHidden="1" w:unhideWhenUsed="1"/>
     <w:lsdException w:name="Table Grid" w:uiPriority="39"/>
@@ -1965,6 +2843,18 @@
       <w:spacing w:val="15"/>
     </w:rPr>
   </w:style>
+  <w:style w:type="character" w:styleId="Hyperlink">
+    <w:name w:val="Hyperlink"/>
+    <w:basedOn w:val="DefaultParagraphFont"/>
+    <w:uiPriority w:val="99"/>
+    <w:semiHidden/>
+    <w:unhideWhenUsed/>
+    <w:rsid w:val="00E41740"/>
+    <w:rPr>
+      <w:color w:val="0000FF"/>
+      <w:u w:val="single"/>
+    </w:rPr>
+  </w:style>
 </w:styles>
 </file>
 

</xml_diff>

<commit_message>
degub window fully adding
</commit_message>
<xml_diff>
--- a/Logs/Michael Jordan/Michael - Log.docx
+++ b/Logs/Michael Jordan/Michael - Log.docx
@@ -1,6 +1,6 @@
 
 <file path=word/document.xml><?xml version="1.0" encoding="utf-8"?>
-<w:document xmlns:wpc="http://schemas.microsoft.com/office/word/2010/wordprocessingCanvas" xmlns:cx="http://schemas.microsoft.com/office/drawing/2014/chartex" xmlns:cx1="http://schemas.microsoft.com/office/drawing/2015/9/8/chartex" xmlns:cx2="http://schemas.microsoft.com/office/drawing/2015/10/21/chartex" xmlns:cx3="http://schemas.microsoft.com/office/drawing/2016/5/9/chartex" xmlns:cx4="http://schemas.microsoft.com/office/drawing/2016/5/10/chartex" xmlns:cx5="http://schemas.microsoft.com/office/drawing/2016/5/11/chartex" xmlns:cx6="http://schemas.microsoft.com/office/drawing/2016/5/12/chartex" xmlns:cx7="http://schemas.microsoft.com/office/drawing/2016/5/13/chartex" xmlns:cx8="http://schemas.microsoft.com/office/drawing/2016/5/14/chartex" xmlns:mc="http://schemas.openxmlformats.org/markup-compatibility/2006" xmlns:aink="http://schemas.microsoft.com/office/drawing/2016/ink" xmlns:am3d="http://schemas.microsoft.com/office/drawing/2017/model3d" xmlns:o="urn:schemas-microsoft-com:office:office" xmlns:r="http://schemas.openxmlformats.org/officeDocument/2006/relationships" xmlns:m="http://schemas.openxmlformats.org/officeDocument/2006/math" xmlns:v="urn:schemas-microsoft-com:vml" xmlns:wp14="http://schemas.microsoft.com/office/word/2010/wordprocessingDrawing" xmlns:wp="http://schemas.openxmlformats.org/drawingml/2006/wordprocessingDrawing" xmlns:w10="urn:schemas-microsoft-com:office:word" xmlns:w="http://schemas.openxmlformats.org/wordprocessingml/2006/main" xmlns:w14="http://schemas.microsoft.com/office/word/2010/wordml" xmlns:w15="http://schemas.microsoft.com/office/word/2012/wordml" xmlns:w16cid="http://schemas.microsoft.com/office/word/2016/wordml/cid" xmlns:w16se="http://schemas.microsoft.com/office/word/2015/wordml/symex" xmlns:wpg="http://schemas.microsoft.com/office/word/2010/wordprocessingGroup" xmlns:wpi="http://schemas.microsoft.com/office/word/2010/wordprocessingInk" xmlns:wne="http://schemas.microsoft.com/office/word/2006/wordml" xmlns:wps="http://schemas.microsoft.com/office/word/2010/wordprocessingShape" mc:Ignorable="w14 w15 w16se w16cid wp14">
+<w:document xmlns:wpc="http://schemas.microsoft.com/office/word/2010/wordprocessingCanvas" xmlns:cx="http://schemas.microsoft.com/office/drawing/2014/chartex" xmlns:mc="http://schemas.openxmlformats.org/markup-compatibility/2006" xmlns:o="urn:schemas-microsoft-com:office:office" xmlns:r="http://schemas.openxmlformats.org/officeDocument/2006/relationships" xmlns:m="http://schemas.openxmlformats.org/officeDocument/2006/math" xmlns:v="urn:schemas-microsoft-com:vml" xmlns:wp14="http://schemas.microsoft.com/office/word/2010/wordprocessingDrawing" xmlns:wp="http://schemas.openxmlformats.org/drawingml/2006/wordprocessingDrawing" xmlns:w10="urn:schemas-microsoft-com:office:word" xmlns:w="http://schemas.openxmlformats.org/wordprocessingml/2006/main" xmlns:w14="http://schemas.microsoft.com/office/word/2010/wordml" xmlns:w15="http://schemas.microsoft.com/office/word/2012/wordml" xmlns:w16se="http://schemas.microsoft.com/office/word/2015/wordml/symex" xmlns:wpg="http://schemas.microsoft.com/office/word/2010/wordprocessingGroup" xmlns:wpi="http://schemas.microsoft.com/office/word/2010/wordprocessingInk" xmlns:wne="http://schemas.microsoft.com/office/word/2006/wordml" xmlns:wps="http://schemas.microsoft.com/office/word/2010/wordprocessingShape" mc:Ignorable="w14 w15 w16se wp14">
   <w:body>
     <w:p>
       <w:pPr>
@@ -110,7 +110,15 @@
         </w:numPr>
       </w:pPr>
       <w:r>
-        <w:t>Added “AnimStarterPack” to the project to have premade animations.</w:t>
+        <w:t>Added “</w:t>
+      </w:r>
+      <w:proofErr w:type="spellStart"/>
+      <w:r>
+        <w:t>AnimStarterPack</w:t>
+      </w:r>
+      <w:proofErr w:type="spellEnd"/>
+      <w:r>
+        <w:t>” to the project to have premade animations.</w:t>
       </w:r>
     </w:p>
     <w:p>
@@ -158,7 +166,15 @@
         </w:numPr>
       </w:pPr>
       <w:r>
-        <w:t xml:space="preserve">Copied and edited the “sprint_rifle” animation to lower the hands. </w:t>
+        <w:t>Copied and edited the “</w:t>
+      </w:r>
+      <w:proofErr w:type="spellStart"/>
+      <w:r>
+        <w:t>sprint_rifle</w:t>
+      </w:r>
+      <w:proofErr w:type="spellEnd"/>
+      <w:r>
+        <w:t xml:space="preserve">” animation to lower the hands. </w:t>
       </w:r>
     </w:p>
     <w:p>
@@ -705,7 +721,15 @@
         <w:t>bug 001</w:t>
       </w:r>
       <w:r>
-        <w:t xml:space="preserve">. I found a single reddit post that referenced my issue: </w:t>
+        <w:t xml:space="preserve">. I found a single </w:t>
+      </w:r>
+      <w:proofErr w:type="spellStart"/>
+      <w:r>
+        <w:t>reddit</w:t>
+      </w:r>
+      <w:proofErr w:type="spellEnd"/>
+      <w:r>
+        <w:t xml:space="preserve"> post that referenced my issue: </w:t>
       </w:r>
       <w:hyperlink r:id="rId5" w:history="1">
         <w:r>
@@ -838,7 +862,15 @@
         </w:numPr>
       </w:pPr>
       <w:r>
-        <w:t>Added the “West”, “East” and “Center” sockets to the core sprite.</w:t>
+        <w:t>Added the “West”, “East” and “</w:t>
+      </w:r>
+      <w:proofErr w:type="spellStart"/>
+      <w:r>
+        <w:t>Center</w:t>
+      </w:r>
+      <w:proofErr w:type="spellEnd"/>
+      <w:r>
+        <w:t>” sockets to the core sprite.</w:t>
       </w:r>
     </w:p>
     <w:p>
@@ -850,7 +882,15 @@
         </w:numPr>
       </w:pPr>
       <w:r>
-        <w:t xml:space="preserve">In the Parts parent class I added the “Add Existing Part” function that takes an existing part and adds it to a non-socketed, socket. </w:t>
+        <w:t xml:space="preserve">In the Parts parent </w:t>
+      </w:r>
+      <w:proofErr w:type="gramStart"/>
+      <w:r>
+        <w:t>class</w:t>
+      </w:r>
+      <w:proofErr w:type="gramEnd"/>
+      <w:r>
+        <w:t xml:space="preserve"> I added the “Add Existing Part” function that takes an existing part and adds it to a non-socketed, socket. </w:t>
       </w:r>
     </w:p>
     <w:p>
@@ -862,7 +902,15 @@
         </w:numPr>
       </w:pPr>
       <w:r>
-        <w:t>In the parts parent class I added the “Add New Part” function that creates the part before calling the “Add Existing part”. Note: the new part is made at &lt;0, 0, 0&gt; and if “add existing fails” it destroys the new part.</w:t>
+        <w:t xml:space="preserve">In the parts parent </w:t>
+      </w:r>
+      <w:proofErr w:type="gramStart"/>
+      <w:r>
+        <w:t>class</w:t>
+      </w:r>
+      <w:proofErr w:type="gramEnd"/>
+      <w:r>
+        <w:t xml:space="preserve"> I added the “Add New Part” function that creates the part before calling the “Add Existing part”. Note: the new part is made at &lt;0, 0, 0&gt; and if “add existing fails” it destroys the new part.</w:t>
       </w:r>
     </w:p>
     <w:p>
@@ -1000,25 +1048,7 @@
         <w:pStyle w:val="Heading2"/>
       </w:pPr>
       <w:r>
-        <w:t>Log 00</w:t>
-      </w:r>
-      <w:r>
-        <w:t>8</w:t>
-      </w:r>
-      <w:r>
-        <w:t xml:space="preserve">: </w:t>
-      </w:r>
-      <w:r>
-        <w:t>8:15</w:t>
-      </w:r>
-      <w:r>
-        <w:t>pm (2</w:t>
-      </w:r>
-      <w:r>
-        <w:t>7</w:t>
-      </w:r>
-      <w:r>
-        <w:t>/02/20)</w:t>
+        <w:t>Log 008: 8:15pm (27/02/20)</w:t>
       </w:r>
     </w:p>
     <w:p>
@@ -1085,8 +1115,13 @@
       <w:r>
         <w:t>Added a function “</w:t>
       </w:r>
-      <w:r>
-        <w:t>LinkToMap” that gives a part a position in the map then links all the parts around that position to make a net-like data structure.</w:t>
+      <w:proofErr w:type="spellStart"/>
+      <w:r>
+        <w:t>LinkToMap</w:t>
+      </w:r>
+      <w:proofErr w:type="spellEnd"/>
+      <w:r>
+        <w:t>” that gives a part a position in the map then links all the parts around that position to make a net-like data structure.</w:t>
       </w:r>
     </w:p>
     <w:p>
@@ -1122,13 +1157,159 @@
         </w:numPr>
       </w:pPr>
       <w:r>
-        <w:t>Small bug with display not allowing additions above or left</w:t>
+        <w:t xml:space="preserve">Small bug with display not allowing additions above or left. </w:t>
+      </w:r>
+    </w:p>
+    <w:p>
+      <w:pPr>
+        <w:pStyle w:val="Heading2"/>
+      </w:pPr>
+      <w:r>
+        <w:lastRenderedPageBreak/>
+        <w:t>Log 008: 2:30</w:t>
+      </w:r>
+      <w:r>
+        <w:t>pm (2</w:t>
+      </w:r>
+      <w:r>
+        <w:t>8</w:t>
+      </w:r>
+      <w:r>
+        <w:t>/02/20)</w:t>
+      </w:r>
+    </w:p>
+    <w:p>
+      <w:pPr>
+        <w:pStyle w:val="Subtitle"/>
+      </w:pPr>
+      <w:r>
+        <w:t xml:space="preserve"> </w:t>
+      </w:r>
+      <w:r>
+        <w:t>Session Time: 3 hours</w:t>
+      </w:r>
+    </w:p>
+    <w:p>
+      <w:pPr>
+        <w:rPr>
+          <w:b/>
+          <w:bCs/>
+        </w:rPr>
+      </w:pPr>
+      <w:r>
+        <w:rPr>
+          <w:b/>
+          <w:bCs/>
+        </w:rPr>
+        <w:t>Goals:</w:t>
+      </w:r>
+    </w:p>
+    <w:p>
+      <w:pPr>
+        <w:pStyle w:val="ListParagraph"/>
+        <w:numPr>
+          <w:ilvl w:val="0"/>
+          <w:numId w:val="10"/>
+        </w:numPr>
+      </w:pPr>
+      <w:r>
+        <w:t>Finish the debug window with refreshing.</w:t>
+      </w:r>
+    </w:p>
+    <w:p>
+      <w:pPr>
+        <w:rPr>
+          <w:b/>
+          <w:bCs/>
+        </w:rPr>
+      </w:pPr>
+      <w:r>
+        <w:rPr>
+          <w:b/>
+          <w:bCs/>
+        </w:rPr>
+        <w:t>Details:</w:t>
+      </w:r>
+    </w:p>
+    <w:p>
+      <w:pPr>
+        <w:pStyle w:val="ListParagraph"/>
+        <w:numPr>
+          <w:ilvl w:val="0"/>
+          <w:numId w:val="10"/>
+        </w:numPr>
+      </w:pPr>
+      <w:r>
+        <w:t>Cleaned the small bug once I had a rested brain.</w:t>
+      </w:r>
+    </w:p>
+    <w:p>
+      <w:pPr>
+        <w:pStyle w:val="ListParagraph"/>
+        <w:numPr>
+          <w:ilvl w:val="0"/>
+          <w:numId w:val="10"/>
+        </w:numPr>
+      </w:pPr>
+      <w:r>
+        <w:t>Set visibility of menu to hidden after the button is pressed.</w:t>
+      </w:r>
+    </w:p>
+    <w:p>
+      <w:pPr>
+        <w:pStyle w:val="ListParagraph"/>
+        <w:numPr>
+          <w:ilvl w:val="0"/>
+          <w:numId w:val="10"/>
+        </w:numPr>
+      </w:pPr>
+      <w:r>
+        <w:t>Refreshed the tank display after a part is added.</w:t>
+      </w:r>
+    </w:p>
+    <w:p>
+      <w:pPr>
+        <w:pStyle w:val="ListParagraph"/>
+        <w:numPr>
+          <w:ilvl w:val="0"/>
+          <w:numId w:val="10"/>
+        </w:numPr>
+        <w:rPr>
+          <w:color w:val="FF0000"/>
+        </w:rPr>
+      </w:pPr>
+      <w:r>
+        <w:rPr>
+          <w:color w:val="FF0000"/>
+        </w:rPr>
+        <w:t>[</w:t>
+      </w:r>
+      <w:r>
+        <w:rPr>
+          <w:color w:val="FF0000"/>
+        </w:rPr>
+        <w:t>Bug 002</w:t>
+      </w:r>
+      <w:r>
+        <w:rPr>
+          <w:color w:val="FF0000"/>
+        </w:rPr>
+        <w:t>]</w:t>
+      </w:r>
+      <w:r>
+        <w:rPr>
+          <w:color w:val="FF0000"/>
+        </w:rPr>
+        <w:t xml:space="preserve">: </w:t>
+      </w:r>
+      <w:r>
+        <w:rPr>
+          <w:color w:val="FF0000"/>
+        </w:rPr>
+        <w:t>due to socketing, the rotation for each part moves the intended socket.</w:t>
       </w:r>
       <w:bookmarkStart w:id="0" w:name="_GoBack"/>
       <w:bookmarkEnd w:id="0"/>
-      <w:r>
-        <w:t xml:space="preserve">. </w:t>
-      </w:r>
     </w:p>
     <w:sectPr>
       <w:pgSz w:w="11906" w:h="16838"/>
@@ -1141,7 +1322,7 @@
 </file>
 
 <file path=word/numbering.xml><?xml version="1.0" encoding="utf-8"?>
-<w:numbering xmlns:wpc="http://schemas.microsoft.com/office/word/2010/wordprocessingCanvas" xmlns:cx="http://schemas.microsoft.com/office/drawing/2014/chartex" xmlns:cx1="http://schemas.microsoft.com/office/drawing/2015/9/8/chartex" xmlns:cx2="http://schemas.microsoft.com/office/drawing/2015/10/21/chartex" xmlns:cx3="http://schemas.microsoft.com/office/drawing/2016/5/9/chartex" xmlns:cx4="http://schemas.microsoft.com/office/drawing/2016/5/10/chartex" xmlns:cx5="http://schemas.microsoft.com/office/drawing/2016/5/11/chartex" xmlns:cx6="http://schemas.microsoft.com/office/drawing/2016/5/12/chartex" xmlns:cx7="http://schemas.microsoft.com/office/drawing/2016/5/13/chartex" xmlns:cx8="http://schemas.microsoft.com/office/drawing/2016/5/14/chartex" xmlns:mc="http://schemas.openxmlformats.org/markup-compatibility/2006" xmlns:aink="http://schemas.microsoft.com/office/drawing/2016/ink" xmlns:am3d="http://schemas.microsoft.com/office/drawing/2017/model3d" xmlns:o="urn:schemas-microsoft-com:office:office" xmlns:r="http://schemas.openxmlformats.org/officeDocument/2006/relationships" xmlns:m="http://schemas.openxmlformats.org/officeDocument/2006/math" xmlns:v="urn:schemas-microsoft-com:vml" xmlns:wp14="http://schemas.microsoft.com/office/word/2010/wordprocessingDrawing" xmlns:wp="http://schemas.openxmlformats.org/drawingml/2006/wordprocessingDrawing" xmlns:w10="urn:schemas-microsoft-com:office:word" xmlns:w="http://schemas.openxmlformats.org/wordprocessingml/2006/main" xmlns:w14="http://schemas.microsoft.com/office/word/2010/wordml" xmlns:w15="http://schemas.microsoft.com/office/word/2012/wordml" xmlns:w16cid="http://schemas.microsoft.com/office/word/2016/wordml/cid" xmlns:w16se="http://schemas.microsoft.com/office/word/2015/wordml/symex" xmlns:wpg="http://schemas.microsoft.com/office/word/2010/wordprocessingGroup" xmlns:wpi="http://schemas.microsoft.com/office/word/2010/wordprocessingInk" xmlns:wne="http://schemas.microsoft.com/office/word/2006/wordml" xmlns:wps="http://schemas.microsoft.com/office/word/2010/wordprocessingShape" mc:Ignorable="w14 w15 w16se w16cid wp14">
+<w:numbering xmlns:wpc="http://schemas.microsoft.com/office/word/2010/wordprocessingCanvas" xmlns:cx="http://schemas.microsoft.com/office/drawing/2014/chartex" xmlns:mc="http://schemas.openxmlformats.org/markup-compatibility/2006" xmlns:o="urn:schemas-microsoft-com:office:office" xmlns:r="http://schemas.openxmlformats.org/officeDocument/2006/relationships" xmlns:m="http://schemas.openxmlformats.org/officeDocument/2006/math" xmlns:v="urn:schemas-microsoft-com:vml" xmlns:wp14="http://schemas.microsoft.com/office/word/2010/wordprocessingDrawing" xmlns:wp="http://schemas.openxmlformats.org/drawingml/2006/wordprocessingDrawing" xmlns:w10="urn:schemas-microsoft-com:office:word" xmlns:w="http://schemas.openxmlformats.org/wordprocessingml/2006/main" xmlns:w14="http://schemas.microsoft.com/office/word/2010/wordml" xmlns:w15="http://schemas.microsoft.com/office/word/2012/wordml" xmlns:w16se="http://schemas.microsoft.com/office/word/2015/wordml/symex" xmlns:wpg="http://schemas.microsoft.com/office/word/2010/wordprocessingGroup" xmlns:wpi="http://schemas.microsoft.com/office/word/2010/wordprocessingInk" xmlns:wne="http://schemas.microsoft.com/office/word/2006/wordml" xmlns:wps="http://schemas.microsoft.com/office/word/2010/wordprocessingShape" mc:Ignorable="w14 w15 w16se wp14">
   <w:abstractNum w:abstractNumId="0" w15:restartNumberingAfterBreak="0">
     <w:nsid w:val="2F8410BB"/>
     <w:multiLevelType w:val="hybridMultilevel"/>
@@ -1371,7 +1552,7 @@
   <w:abstractNum w:abstractNumId="2" w15:restartNumberingAfterBreak="0">
     <w:nsid w:val="338E15D9"/>
     <w:multiLevelType w:val="hybridMultilevel"/>
-    <w:tmpl w:val="30BE7270"/>
+    <w:tmpl w:val="B82C046E"/>
     <w:lvl w:ilvl="0" w:tplc="14090001">
       <w:start w:val="1"/>
       <w:numFmt w:val="bullet"/>
@@ -2306,7 +2487,7 @@
 </file>
 
 <file path=word/styles.xml><?xml version="1.0" encoding="utf-8"?>
-<w:styles xmlns:mc="http://schemas.openxmlformats.org/markup-compatibility/2006" xmlns:r="http://schemas.openxmlformats.org/officeDocument/2006/relationships" xmlns:w="http://schemas.openxmlformats.org/wordprocessingml/2006/main" xmlns:w14="http://schemas.microsoft.com/office/word/2010/wordml" xmlns:w15="http://schemas.microsoft.com/office/word/2012/wordml" xmlns:w16cid="http://schemas.microsoft.com/office/word/2016/wordml/cid" xmlns:w16se="http://schemas.microsoft.com/office/word/2015/wordml/symex" mc:Ignorable="w14 w15 w16se w16cid">
+<w:styles xmlns:mc="http://schemas.openxmlformats.org/markup-compatibility/2006" xmlns:r="http://schemas.openxmlformats.org/officeDocument/2006/relationships" xmlns:w="http://schemas.openxmlformats.org/wordprocessingml/2006/main" xmlns:w14="http://schemas.microsoft.com/office/word/2010/wordml" xmlns:w15="http://schemas.microsoft.com/office/word/2012/wordml" xmlns:w16se="http://schemas.microsoft.com/office/word/2015/wordml/symex" mc:Ignorable="w14 w15 w16se">
   <w:docDefaults>
     <w:rPrDefault>
       <w:rPr>
@@ -2322,7 +2503,7 @@
       </w:pPr>
     </w:pPrDefault>
   </w:docDefaults>
-  <w:latentStyles w:defLockedState="0" w:defUIPriority="99" w:defSemiHidden="0" w:defUnhideWhenUsed="0" w:defQFormat="0" w:count="377">
+  <w:latentStyles w:defLockedState="0" w:defUIPriority="99" w:defSemiHidden="0" w:defUnhideWhenUsed="0" w:defQFormat="0" w:count="371">
     <w:lsdException w:name="Normal" w:uiPriority="0" w:qFormat="1"/>
     <w:lsdException w:name="heading 1" w:uiPriority="9" w:qFormat="1"/>
     <w:lsdException w:name="heading 2" w:semiHidden="1" w:uiPriority="9" w:unhideWhenUsed="1" w:qFormat="1"/>
@@ -2694,12 +2875,6 @@
     <w:lsdException w:name="List Table 5 Dark Accent 6" w:uiPriority="50"/>
     <w:lsdException w:name="List Table 6 Colorful Accent 6" w:uiPriority="51"/>
     <w:lsdException w:name="List Table 7 Colorful Accent 6" w:uiPriority="52"/>
-    <w:lsdException w:name="Mention" w:semiHidden="1" w:unhideWhenUsed="1"/>
-    <w:lsdException w:name="Smart Hyperlink" w:semiHidden="1" w:unhideWhenUsed="1"/>
-    <w:lsdException w:name="Hashtag" w:semiHidden="1" w:unhideWhenUsed="1"/>
-    <w:lsdException w:name="Unresolved Mention" w:semiHidden="1" w:unhideWhenUsed="1"/>
-    <w:lsdException w:name="Smart Link" w:semiHidden="1" w:unhideWhenUsed="1"/>
-    <w:lsdException w:name="Smart Link Error" w:semiHidden="1" w:unhideWhenUsed="1"/>
   </w:latentStyles>
   <w:style w:type="paragraph" w:default="1" w:styleId="Normal">
     <w:name w:val="Normal"/>

</xml_diff>

<commit_message>
Debug windown done, movement not
</commit_message>
<xml_diff>
--- a/Logs/Michael Jordan/Michael - Log.docx
+++ b/Logs/Michael Jordan/Michael - Log.docx
@@ -1,6 +1,6 @@
 
 <file path=word/document.xml><?xml version="1.0" encoding="utf-8"?>
-<w:document xmlns:wpc="http://schemas.microsoft.com/office/word/2010/wordprocessingCanvas" xmlns:cx="http://schemas.microsoft.com/office/drawing/2014/chartex" xmlns:mc="http://schemas.openxmlformats.org/markup-compatibility/2006" xmlns:o="urn:schemas-microsoft-com:office:office" xmlns:r="http://schemas.openxmlformats.org/officeDocument/2006/relationships" xmlns:m="http://schemas.openxmlformats.org/officeDocument/2006/math" xmlns:v="urn:schemas-microsoft-com:vml" xmlns:wp14="http://schemas.microsoft.com/office/word/2010/wordprocessingDrawing" xmlns:wp="http://schemas.openxmlformats.org/drawingml/2006/wordprocessingDrawing" xmlns:w10="urn:schemas-microsoft-com:office:word" xmlns:w="http://schemas.openxmlformats.org/wordprocessingml/2006/main" xmlns:w14="http://schemas.microsoft.com/office/word/2010/wordml" xmlns:w15="http://schemas.microsoft.com/office/word/2012/wordml" xmlns:w16se="http://schemas.microsoft.com/office/word/2015/wordml/symex" xmlns:wpg="http://schemas.microsoft.com/office/word/2010/wordprocessingGroup" xmlns:wpi="http://schemas.microsoft.com/office/word/2010/wordprocessingInk" xmlns:wne="http://schemas.microsoft.com/office/word/2006/wordml" xmlns:wps="http://schemas.microsoft.com/office/word/2010/wordprocessingShape" mc:Ignorable="w14 w15 w16se wp14">
+<w:document xmlns:wpc="http://schemas.microsoft.com/office/word/2010/wordprocessingCanvas" xmlns:cx="http://schemas.microsoft.com/office/drawing/2014/chartex" xmlns:cx1="http://schemas.microsoft.com/office/drawing/2015/9/8/chartex" xmlns:cx2="http://schemas.microsoft.com/office/drawing/2015/10/21/chartex" xmlns:cx3="http://schemas.microsoft.com/office/drawing/2016/5/9/chartex" xmlns:cx4="http://schemas.microsoft.com/office/drawing/2016/5/10/chartex" xmlns:cx5="http://schemas.microsoft.com/office/drawing/2016/5/11/chartex" xmlns:cx6="http://schemas.microsoft.com/office/drawing/2016/5/12/chartex" xmlns:cx7="http://schemas.microsoft.com/office/drawing/2016/5/13/chartex" xmlns:cx8="http://schemas.microsoft.com/office/drawing/2016/5/14/chartex" xmlns:mc="http://schemas.openxmlformats.org/markup-compatibility/2006" xmlns:aink="http://schemas.microsoft.com/office/drawing/2016/ink" xmlns:am3d="http://schemas.microsoft.com/office/drawing/2017/model3d" xmlns:o="urn:schemas-microsoft-com:office:office" xmlns:r="http://schemas.openxmlformats.org/officeDocument/2006/relationships" xmlns:m="http://schemas.openxmlformats.org/officeDocument/2006/math" xmlns:v="urn:schemas-microsoft-com:vml" xmlns:wp14="http://schemas.microsoft.com/office/word/2010/wordprocessingDrawing" xmlns:wp="http://schemas.openxmlformats.org/drawingml/2006/wordprocessingDrawing" xmlns:w10="urn:schemas-microsoft-com:office:word" xmlns:w="http://schemas.openxmlformats.org/wordprocessingml/2006/main" xmlns:w14="http://schemas.microsoft.com/office/word/2010/wordml" xmlns:w15="http://schemas.microsoft.com/office/word/2012/wordml" xmlns:w16cid="http://schemas.microsoft.com/office/word/2016/wordml/cid" xmlns:w16se="http://schemas.microsoft.com/office/word/2015/wordml/symex" xmlns:wpg="http://schemas.microsoft.com/office/word/2010/wordprocessingGroup" xmlns:wpi="http://schemas.microsoft.com/office/word/2010/wordprocessingInk" xmlns:wne="http://schemas.microsoft.com/office/word/2006/wordml" xmlns:wps="http://schemas.microsoft.com/office/word/2010/wordprocessingShape" mc:Ignorable="w14 w15 w16se w16cid wp14">
   <w:body>
     <w:p>
       <w:pPr>
@@ -721,15 +721,7 @@
         <w:t>bug 001</w:t>
       </w:r>
       <w:r>
-        <w:t xml:space="preserve">. I found a single </w:t>
-      </w:r>
-      <w:proofErr w:type="spellStart"/>
-      <w:r>
-        <w:t>reddit</w:t>
-      </w:r>
-      <w:proofErr w:type="spellEnd"/>
-      <w:r>
-        <w:t xml:space="preserve"> post that referenced my issue: </w:t>
+        <w:t xml:space="preserve">. I found a single reddit post that referenced my issue: </w:t>
       </w:r>
       <w:hyperlink r:id="rId5" w:history="1">
         <w:r>
@@ -1166,16 +1158,13 @@
       </w:pPr>
       <w:r>
         <w:lastRenderedPageBreak/>
-        <w:t>Log 008: 2:30</w:t>
-      </w:r>
-      <w:r>
-        <w:t>pm (2</w:t>
-      </w:r>
-      <w:r>
-        <w:t>8</w:t>
-      </w:r>
-      <w:r>
-        <w:t>/02/20)</w:t>
+        <w:t>Log 00</w:t>
+      </w:r>
+      <w:r>
+        <w:t>9</w:t>
+      </w:r>
+      <w:r>
+        <w:t>: 2:30pm (28/02/20)</w:t>
       </w:r>
     </w:p>
     <w:p>
@@ -1307,9 +1296,212 @@
           <w:color w:val="FF0000"/>
         </w:rPr>
         <w:t>due to socketing, the rotation for each part moves the intended socket.</w:t>
+      </w:r>
+    </w:p>
+    <w:p>
+      <w:pPr>
+        <w:pStyle w:val="Heading2"/>
+      </w:pPr>
+      <w:r>
+        <w:t>Log 0</w:t>
+      </w:r>
+      <w:r>
+        <w:t>10</w:t>
+      </w:r>
+      <w:r>
+        <w:t xml:space="preserve">: </w:t>
+      </w:r>
+      <w:r>
+        <w:t>10</w:t>
+      </w:r>
+      <w:r>
+        <w:t>:30</w:t>
+      </w:r>
+      <w:r>
+        <w:t>a</w:t>
+      </w:r>
+      <w:r>
+        <w:t>m (2</w:t>
+      </w:r>
+      <w:r>
+        <w:t>9/</w:t>
+      </w:r>
+      <w:r>
+        <w:t>02/20)</w:t>
+      </w:r>
+    </w:p>
+    <w:p>
+      <w:pPr>
+        <w:pStyle w:val="Subtitle"/>
+      </w:pPr>
+      <w:r>
+        <w:t xml:space="preserve"> </w:t>
+      </w:r>
+      <w:r>
+        <w:t>Session Time: 3 hours</w:t>
+      </w:r>
+    </w:p>
+    <w:p>
+      <w:pPr>
+        <w:rPr>
+          <w:b/>
+          <w:bCs/>
+        </w:rPr>
+      </w:pPr>
+      <w:r>
+        <w:rPr>
+          <w:b/>
+          <w:bCs/>
+        </w:rPr>
+        <w:t>Goals:</w:t>
+      </w:r>
+    </w:p>
+    <w:p>
+      <w:pPr>
+        <w:pStyle w:val="ListParagraph"/>
+        <w:numPr>
+          <w:ilvl w:val="0"/>
+          <w:numId w:val="10"/>
+        </w:numPr>
+      </w:pPr>
+      <w:r>
+        <w:t>Fix bug 002</w:t>
+      </w:r>
+    </w:p>
+    <w:p>
+      <w:pPr>
+        <w:pStyle w:val="ListParagraph"/>
+        <w:numPr>
+          <w:ilvl w:val="0"/>
+          <w:numId w:val="10"/>
+        </w:numPr>
+      </w:pPr>
+      <w:r>
+        <w:t>Player movement</w:t>
+      </w:r>
+    </w:p>
+    <w:p>
+      <w:pPr>
+        <w:rPr>
+          <w:b/>
+          <w:bCs/>
+        </w:rPr>
+      </w:pPr>
+      <w:r>
+        <w:rPr>
+          <w:b/>
+          <w:bCs/>
+        </w:rPr>
+        <w:t>Details:</w:t>
       </w:r>
       <w:bookmarkStart w:id="0" w:name="_GoBack"/>
       <w:bookmarkEnd w:id="0"/>
+    </w:p>
+    <w:p>
+      <w:pPr>
+        <w:pStyle w:val="ListParagraph"/>
+        <w:numPr>
+          <w:ilvl w:val="0"/>
+          <w:numId w:val="11"/>
+        </w:numPr>
+      </w:pPr>
+      <w:r>
+        <w:t>Fixed</w:t>
+      </w:r>
+      <w:r>
+        <w:t xml:space="preserve"> Bug 002, due to each socket rotation moves the intended socket, I saved the socket information of each part. To add additional logic based upon the saved socket. For example, if the saved socket was south, therefore there is no logic to where the intended socket is. However, if it was east the intended socket would rotate 90*.</w:t>
+      </w:r>
+    </w:p>
+    <w:p>
+      <w:pPr>
+        <w:pStyle w:val="Heading2"/>
+      </w:pPr>
+      <w:r>
+        <w:t>Log 01</w:t>
+      </w:r>
+      <w:r>
+        <w:t>1</w:t>
+      </w:r>
+      <w:r>
+        <w:t xml:space="preserve">: </w:t>
+      </w:r>
+      <w:r>
+        <w:t>6</w:t>
+      </w:r>
+      <w:r>
+        <w:t>:30am (29/02/20)</w:t>
+      </w:r>
+    </w:p>
+    <w:p>
+      <w:pPr>
+        <w:pStyle w:val="Subtitle"/>
+      </w:pPr>
+      <w:r>
+        <w:t xml:space="preserve"> </w:t>
+      </w:r>
+      <w:r>
+        <w:t xml:space="preserve">Session Time: </w:t>
+      </w:r>
+      <w:r>
+        <w:t>2</w:t>
+      </w:r>
+      <w:r>
+        <w:t xml:space="preserve"> hours</w:t>
+      </w:r>
+    </w:p>
+    <w:p>
+      <w:pPr>
+        <w:rPr>
+          <w:b/>
+          <w:bCs/>
+        </w:rPr>
+      </w:pPr>
+      <w:r>
+        <w:rPr>
+          <w:b/>
+          <w:bCs/>
+        </w:rPr>
+        <w:t>Goals:</w:t>
+      </w:r>
+    </w:p>
+    <w:p>
+      <w:pPr>
+        <w:pStyle w:val="ListParagraph"/>
+        <w:numPr>
+          <w:ilvl w:val="0"/>
+          <w:numId w:val="10"/>
+        </w:numPr>
+      </w:pPr>
+      <w:r>
+        <w:t>Player movement</w:t>
+      </w:r>
+    </w:p>
+    <w:p>
+      <w:pPr>
+        <w:rPr>
+          <w:b/>
+          <w:bCs/>
+        </w:rPr>
+      </w:pPr>
+      <w:r>
+        <w:rPr>
+          <w:b/>
+          <w:bCs/>
+        </w:rPr>
+        <w:t>Details:</w:t>
+      </w:r>
+    </w:p>
+    <w:p>
+      <w:pPr>
+        <w:pStyle w:val="ListParagraph"/>
+        <w:numPr>
+          <w:ilvl w:val="0"/>
+          <w:numId w:val="11"/>
+        </w:numPr>
+      </w:pPr>
+      <w:r>
+        <w:t>Imported the improved tracks from William.</w:t>
+      </w:r>
     </w:p>
     <w:sectPr>
       <w:pgSz w:w="11906" w:h="16838"/>
@@ -1322,7 +1514,7 @@
 </file>
 
 <file path=word/numbering.xml><?xml version="1.0" encoding="utf-8"?>
-<w:numbering xmlns:wpc="http://schemas.microsoft.com/office/word/2010/wordprocessingCanvas" xmlns:cx="http://schemas.microsoft.com/office/drawing/2014/chartex" xmlns:mc="http://schemas.openxmlformats.org/markup-compatibility/2006" xmlns:o="urn:schemas-microsoft-com:office:office" xmlns:r="http://schemas.openxmlformats.org/officeDocument/2006/relationships" xmlns:m="http://schemas.openxmlformats.org/officeDocument/2006/math" xmlns:v="urn:schemas-microsoft-com:vml" xmlns:wp14="http://schemas.microsoft.com/office/word/2010/wordprocessingDrawing" xmlns:wp="http://schemas.openxmlformats.org/drawingml/2006/wordprocessingDrawing" xmlns:w10="urn:schemas-microsoft-com:office:word" xmlns:w="http://schemas.openxmlformats.org/wordprocessingml/2006/main" xmlns:w14="http://schemas.microsoft.com/office/word/2010/wordml" xmlns:w15="http://schemas.microsoft.com/office/word/2012/wordml" xmlns:w16se="http://schemas.microsoft.com/office/word/2015/wordml/symex" xmlns:wpg="http://schemas.microsoft.com/office/word/2010/wordprocessingGroup" xmlns:wpi="http://schemas.microsoft.com/office/word/2010/wordprocessingInk" xmlns:wne="http://schemas.microsoft.com/office/word/2006/wordml" xmlns:wps="http://schemas.microsoft.com/office/word/2010/wordprocessingShape" mc:Ignorable="w14 w15 w16se wp14">
+<w:numbering xmlns:wpc="http://schemas.microsoft.com/office/word/2010/wordprocessingCanvas" xmlns:cx="http://schemas.microsoft.com/office/drawing/2014/chartex" xmlns:cx1="http://schemas.microsoft.com/office/drawing/2015/9/8/chartex" xmlns:cx2="http://schemas.microsoft.com/office/drawing/2015/10/21/chartex" xmlns:cx3="http://schemas.microsoft.com/office/drawing/2016/5/9/chartex" xmlns:cx4="http://schemas.microsoft.com/office/drawing/2016/5/10/chartex" xmlns:cx5="http://schemas.microsoft.com/office/drawing/2016/5/11/chartex" xmlns:cx6="http://schemas.microsoft.com/office/drawing/2016/5/12/chartex" xmlns:cx7="http://schemas.microsoft.com/office/drawing/2016/5/13/chartex" xmlns:cx8="http://schemas.microsoft.com/office/drawing/2016/5/14/chartex" xmlns:mc="http://schemas.openxmlformats.org/markup-compatibility/2006" xmlns:aink="http://schemas.microsoft.com/office/drawing/2016/ink" xmlns:am3d="http://schemas.microsoft.com/office/drawing/2017/model3d" xmlns:o="urn:schemas-microsoft-com:office:office" xmlns:r="http://schemas.openxmlformats.org/officeDocument/2006/relationships" xmlns:m="http://schemas.openxmlformats.org/officeDocument/2006/math" xmlns:v="urn:schemas-microsoft-com:vml" xmlns:wp14="http://schemas.microsoft.com/office/word/2010/wordprocessingDrawing" xmlns:wp="http://schemas.openxmlformats.org/drawingml/2006/wordprocessingDrawing" xmlns:w10="urn:schemas-microsoft-com:office:word" xmlns:w="http://schemas.openxmlformats.org/wordprocessingml/2006/main" xmlns:w14="http://schemas.microsoft.com/office/word/2010/wordml" xmlns:w15="http://schemas.microsoft.com/office/word/2012/wordml" xmlns:w16cid="http://schemas.microsoft.com/office/word/2016/wordml/cid" xmlns:w16se="http://schemas.microsoft.com/office/word/2015/wordml/symex" xmlns:wpg="http://schemas.microsoft.com/office/word/2010/wordprocessingGroup" xmlns:wpi="http://schemas.microsoft.com/office/word/2010/wordprocessingInk" xmlns:wne="http://schemas.microsoft.com/office/word/2006/wordml" xmlns:wps="http://schemas.microsoft.com/office/word/2010/wordprocessingShape" mc:Ignorable="w14 w15 w16se w16cid wp14">
   <w:abstractNum w:abstractNumId="0" w15:restartNumberingAfterBreak="0">
     <w:nsid w:val="2F8410BB"/>
     <w:multiLevelType w:val="hybridMultilevel"/>
@@ -2354,6 +2546,120 @@
       </w:pPr>
       <w:rPr>
         <w:rFonts w:ascii="Symbol" w:hAnsi="Symbol" w:hint="default"/>
+      </w:rPr>
+    </w:lvl>
+    <w:lvl w:ilvl="1" w:tplc="14090003" w:tentative="1">
+      <w:start w:val="1"/>
+      <w:numFmt w:val="bullet"/>
+      <w:lvlText w:val="o"/>
+      <w:lvlJc w:val="left"/>
+      <w:pPr>
+        <w:ind w:left="1440" w:hanging="360"/>
+      </w:pPr>
+      <w:rPr>
+        <w:rFonts w:ascii="Courier New" w:hAnsi="Courier New" w:cs="Courier New" w:hint="default"/>
+      </w:rPr>
+    </w:lvl>
+    <w:lvl w:ilvl="2" w:tplc="14090005" w:tentative="1">
+      <w:start w:val="1"/>
+      <w:numFmt w:val="bullet"/>
+      <w:lvlText w:val=""/>
+      <w:lvlJc w:val="left"/>
+      <w:pPr>
+        <w:ind w:left="2160" w:hanging="360"/>
+      </w:pPr>
+      <w:rPr>
+        <w:rFonts w:ascii="Wingdings" w:hAnsi="Wingdings" w:hint="default"/>
+      </w:rPr>
+    </w:lvl>
+    <w:lvl w:ilvl="3" w:tplc="14090001" w:tentative="1">
+      <w:start w:val="1"/>
+      <w:numFmt w:val="bullet"/>
+      <w:lvlText w:val=""/>
+      <w:lvlJc w:val="left"/>
+      <w:pPr>
+        <w:ind w:left="2880" w:hanging="360"/>
+      </w:pPr>
+      <w:rPr>
+        <w:rFonts w:ascii="Symbol" w:hAnsi="Symbol" w:hint="default"/>
+      </w:rPr>
+    </w:lvl>
+    <w:lvl w:ilvl="4" w:tplc="14090003" w:tentative="1">
+      <w:start w:val="1"/>
+      <w:numFmt w:val="bullet"/>
+      <w:lvlText w:val="o"/>
+      <w:lvlJc w:val="left"/>
+      <w:pPr>
+        <w:ind w:left="3600" w:hanging="360"/>
+      </w:pPr>
+      <w:rPr>
+        <w:rFonts w:ascii="Courier New" w:hAnsi="Courier New" w:cs="Courier New" w:hint="default"/>
+      </w:rPr>
+    </w:lvl>
+    <w:lvl w:ilvl="5" w:tplc="14090005" w:tentative="1">
+      <w:start w:val="1"/>
+      <w:numFmt w:val="bullet"/>
+      <w:lvlText w:val=""/>
+      <w:lvlJc w:val="left"/>
+      <w:pPr>
+        <w:ind w:left="4320" w:hanging="360"/>
+      </w:pPr>
+      <w:rPr>
+        <w:rFonts w:ascii="Wingdings" w:hAnsi="Wingdings" w:hint="default"/>
+      </w:rPr>
+    </w:lvl>
+    <w:lvl w:ilvl="6" w:tplc="14090001" w:tentative="1">
+      <w:start w:val="1"/>
+      <w:numFmt w:val="bullet"/>
+      <w:lvlText w:val=""/>
+      <w:lvlJc w:val="left"/>
+      <w:pPr>
+        <w:ind w:left="5040" w:hanging="360"/>
+      </w:pPr>
+      <w:rPr>
+        <w:rFonts w:ascii="Symbol" w:hAnsi="Symbol" w:hint="default"/>
+      </w:rPr>
+    </w:lvl>
+    <w:lvl w:ilvl="7" w:tplc="14090003" w:tentative="1">
+      <w:start w:val="1"/>
+      <w:numFmt w:val="bullet"/>
+      <w:lvlText w:val="o"/>
+      <w:lvlJc w:val="left"/>
+      <w:pPr>
+        <w:ind w:left="5760" w:hanging="360"/>
+      </w:pPr>
+      <w:rPr>
+        <w:rFonts w:ascii="Courier New" w:hAnsi="Courier New" w:cs="Courier New" w:hint="default"/>
+      </w:rPr>
+    </w:lvl>
+    <w:lvl w:ilvl="8" w:tplc="14090005" w:tentative="1">
+      <w:start w:val="1"/>
+      <w:numFmt w:val="bullet"/>
+      <w:lvlText w:val=""/>
+      <w:lvlJc w:val="left"/>
+      <w:pPr>
+        <w:ind w:left="6480" w:hanging="360"/>
+      </w:pPr>
+      <w:rPr>
+        <w:rFonts w:ascii="Wingdings" w:hAnsi="Wingdings" w:hint="default"/>
+      </w:rPr>
+    </w:lvl>
+  </w:abstractNum>
+  <w:abstractNum w:abstractNumId="10" w15:restartNumberingAfterBreak="0">
+    <w:nsid w:val="7B8565DB"/>
+    <w:multiLevelType w:val="hybridMultilevel"/>
+    <w:tmpl w:val="C1682CA8"/>
+    <w:lvl w:ilvl="0" w:tplc="47E8DD40">
+      <w:start w:val="1"/>
+      <w:numFmt w:val="bullet"/>
+      <w:lvlText w:val=""/>
+      <w:lvlJc w:val="left"/>
+      <w:pPr>
+        <w:ind w:left="720" w:hanging="360"/>
+      </w:pPr>
+      <w:rPr>
+        <w:rFonts w:ascii="Symbol" w:hAnsi="Symbol" w:hint="default"/>
+        <w:color w:val="auto"/>
       </w:rPr>
     </w:lvl>
     <w:lvl w:ilvl="1" w:tplc="14090003" w:tentative="1">
@@ -2483,11 +2789,14 @@
   <w:num w:numId="10">
     <w:abstractNumId w:val="2"/>
   </w:num>
+  <w:num w:numId="11">
+    <w:abstractNumId w:val="10"/>
+  </w:num>
 </w:numbering>
 </file>
 
 <file path=word/styles.xml><?xml version="1.0" encoding="utf-8"?>
-<w:styles xmlns:mc="http://schemas.openxmlformats.org/markup-compatibility/2006" xmlns:r="http://schemas.openxmlformats.org/officeDocument/2006/relationships" xmlns:w="http://schemas.openxmlformats.org/wordprocessingml/2006/main" xmlns:w14="http://schemas.microsoft.com/office/word/2010/wordml" xmlns:w15="http://schemas.microsoft.com/office/word/2012/wordml" xmlns:w16se="http://schemas.microsoft.com/office/word/2015/wordml/symex" mc:Ignorable="w14 w15 w16se">
+<w:styles xmlns:mc="http://schemas.openxmlformats.org/markup-compatibility/2006" xmlns:r="http://schemas.openxmlformats.org/officeDocument/2006/relationships" xmlns:w="http://schemas.openxmlformats.org/wordprocessingml/2006/main" xmlns:w14="http://schemas.microsoft.com/office/word/2010/wordml" xmlns:w15="http://schemas.microsoft.com/office/word/2012/wordml" xmlns:w16cid="http://schemas.microsoft.com/office/word/2016/wordml/cid" xmlns:w16se="http://schemas.microsoft.com/office/word/2015/wordml/symex" mc:Ignorable="w14 w15 w16se w16cid">
   <w:docDefaults>
     <w:rPrDefault>
       <w:rPr>
@@ -2503,7 +2812,7 @@
       </w:pPr>
     </w:pPrDefault>
   </w:docDefaults>
-  <w:latentStyles w:defLockedState="0" w:defUIPriority="99" w:defSemiHidden="0" w:defUnhideWhenUsed="0" w:defQFormat="0" w:count="371">
+  <w:latentStyles w:defLockedState="0" w:defUIPriority="99" w:defSemiHidden="0" w:defUnhideWhenUsed="0" w:defQFormat="0" w:count="377">
     <w:lsdException w:name="Normal" w:uiPriority="0" w:qFormat="1"/>
     <w:lsdException w:name="heading 1" w:uiPriority="9" w:qFormat="1"/>
     <w:lsdException w:name="heading 2" w:semiHidden="1" w:uiPriority="9" w:unhideWhenUsed="1" w:qFormat="1"/>
@@ -2651,11 +2960,8 @@
     <w:lsdException w:name="Table 3D effects 3" w:semiHidden="1" w:unhideWhenUsed="1"/>
     <w:lsdException w:name="Table Contemporary" w:semiHidden="1" w:unhideWhenUsed="1"/>
     <w:lsdException w:name="Table Elegant" w:semiHidden="1" w:unhideWhenUsed="1"/>
-    <w:lsdException w:name="Table Professional" w:semiHidden="1" w:unhideWhenUsed="1"/>
     <w:lsdException w:name="Table Subtle 1" w:semiHidden="1" w:unhideWhenUsed="1"/>
     <w:lsdException w:name="Table Subtle 2" w:semiHidden="1" w:unhideWhenUsed="1"/>
-    <w:lsdException w:name="Table Web 1" w:semiHidden="1" w:unhideWhenUsed="1"/>
-    <w:lsdException w:name="Table Web 2" w:semiHidden="1" w:unhideWhenUsed="1"/>
     <w:lsdException w:name="Table Web 3" w:semiHidden="1" w:unhideWhenUsed="1"/>
     <w:lsdException w:name="Balloon Text" w:semiHidden="1" w:unhideWhenUsed="1"/>
     <w:lsdException w:name="Table Grid" w:uiPriority="39"/>
@@ -2875,6 +3181,12 @@
     <w:lsdException w:name="List Table 5 Dark Accent 6" w:uiPriority="50"/>
     <w:lsdException w:name="List Table 6 Colorful Accent 6" w:uiPriority="51"/>
     <w:lsdException w:name="List Table 7 Colorful Accent 6" w:uiPriority="52"/>
+    <w:lsdException w:name="Mention" w:semiHidden="1" w:unhideWhenUsed="1"/>
+    <w:lsdException w:name="Smart Hyperlink" w:semiHidden="1" w:unhideWhenUsed="1"/>
+    <w:lsdException w:name="Hashtag" w:semiHidden="1" w:unhideWhenUsed="1"/>
+    <w:lsdException w:name="Unresolved Mention" w:semiHidden="1" w:unhideWhenUsed="1"/>
+    <w:lsdException w:name="Smart Link" w:semiHidden="1" w:unhideWhenUsed="1"/>
+    <w:lsdException w:name="Smart Link Error" w:semiHidden="1" w:unhideWhenUsed="1"/>
   </w:latentStyles>
   <w:style w:type="paragraph" w:default="1" w:styleId="Normal">
     <w:name w:val="Normal"/>

</xml_diff>

<commit_message>
moved movement to core
</commit_message>
<xml_diff>
--- a/Logs/Michael Jordan/Michael - Log.docx
+++ b/Logs/Michael Jordan/Michael - Log.docx
@@ -2028,16 +2028,209 @@
       </w:pPr>
       <w:r>
         <w:lastRenderedPageBreak/>
-        <w:t>Log 013: 1:30</w:t>
-      </w:r>
-      <w:r>
-        <w:t>p</w:t>
-      </w:r>
-      <w:r>
-        <w:t>m (</w:t>
-      </w:r>
-      <w:r>
-        <w:t>10</w:t>
+        <w:t>Log 013: 1:30pm (10/03/20)</w:t>
+      </w:r>
+    </w:p>
+    <w:p>
+      <w:pPr>
+        <w:pStyle w:val="Subtitle"/>
+      </w:pPr>
+      <w:r>
+        <w:t xml:space="preserve"> </w:t>
+      </w:r>
+      <w:r>
+        <w:t>Session Time: 4 hours</w:t>
+      </w:r>
+    </w:p>
+    <w:p>
+      <w:pPr>
+        <w:rPr>
+          <w:b/>
+          <w:bCs/>
+        </w:rPr>
+      </w:pPr>
+      <w:r>
+        <w:rPr>
+          <w:b/>
+          <w:bCs/>
+        </w:rPr>
+        <w:t>Goals:</w:t>
+      </w:r>
+    </w:p>
+    <w:p>
+      <w:pPr>
+        <w:pStyle w:val="ListParagraph"/>
+        <w:numPr>
+          <w:ilvl w:val="0"/>
+          <w:numId w:val="10"/>
+        </w:numPr>
+      </w:pPr>
+      <w:r>
+        <w:t xml:space="preserve">Fix </w:t>
+      </w:r>
+      <w:r>
+        <w:rPr>
+          <w:color w:val="FF0000"/>
+        </w:rPr>
+        <w:t>[bug 006]</w:t>
+      </w:r>
+      <w:r>
+        <w:rPr>
+          <w:color w:val="FF0000"/>
+        </w:rPr>
+        <w:t>.</w:t>
+      </w:r>
+    </w:p>
+    <w:p>
+      <w:pPr>
+        <w:pStyle w:val="ListParagraph"/>
+        <w:numPr>
+          <w:ilvl w:val="0"/>
+          <w:numId w:val="10"/>
+        </w:numPr>
+      </w:pPr>
+      <w:r>
+        <w:t xml:space="preserve">Fix </w:t>
+      </w:r>
+      <w:r>
+        <w:rPr>
+          <w:color w:val="FF0000"/>
+        </w:rPr>
+        <w:t>[bug 003]</w:t>
+      </w:r>
+      <w:r>
+        <w:t>.</w:t>
+      </w:r>
+    </w:p>
+    <w:p>
+      <w:pPr>
+        <w:rPr>
+          <w:b/>
+          <w:bCs/>
+        </w:rPr>
+      </w:pPr>
+      <w:r>
+        <w:rPr>
+          <w:b/>
+          <w:bCs/>
+        </w:rPr>
+        <w:t>Details:</w:t>
+      </w:r>
+    </w:p>
+    <w:p>
+      <w:pPr>
+        <w:pStyle w:val="ListParagraph"/>
+        <w:numPr>
+          <w:ilvl w:val="0"/>
+          <w:numId w:val="12"/>
+        </w:numPr>
+      </w:pPr>
+      <w:r>
+        <w:t xml:space="preserve">Changed the part menu to display sub </w:t>
+      </w:r>
+      <w:proofErr w:type="spellStart"/>
+      <w:r>
+        <w:t>menues</w:t>
+      </w:r>
+      <w:proofErr w:type="spellEnd"/>
+      <w:r>
+        <w:t xml:space="preserve"> when the mouse hovers, instead of </w:t>
+      </w:r>
+      <w:proofErr w:type="gramStart"/>
+      <w:r>
+        <w:t>cli</w:t>
+      </w:r>
+      <w:bookmarkStart w:id="0" w:name="_GoBack"/>
+      <w:bookmarkEnd w:id="0"/>
+      <w:r>
+        <w:t>ck</w:t>
+      </w:r>
+      <w:proofErr w:type="gramEnd"/>
+      <w:r>
+        <w:t>, to speed up development.</w:t>
+      </w:r>
+    </w:p>
+    <w:p>
+      <w:pPr>
+        <w:pStyle w:val="ListParagraph"/>
+        <w:numPr>
+          <w:ilvl w:val="0"/>
+          <w:numId w:val="12"/>
+        </w:numPr>
+        <w:rPr>
+          <w:color w:val="FF0000"/>
+        </w:rPr>
+      </w:pPr>
+      <w:r>
+        <w:t xml:space="preserve">Found that there was no check if a socket exists when linking to the map. Which caused </w:t>
+      </w:r>
+      <w:r>
+        <w:rPr>
+          <w:color w:val="FF0000"/>
+        </w:rPr>
+        <w:t>[bug 006]</w:t>
+      </w:r>
+    </w:p>
+    <w:p>
+      <w:pPr>
+        <w:pStyle w:val="ListParagraph"/>
+        <w:numPr>
+          <w:ilvl w:val="0"/>
+          <w:numId w:val="12"/>
+        </w:numPr>
+        <w:rPr>
+          <w:color w:val="FF0000"/>
+        </w:rPr>
+      </w:pPr>
+      <w:r>
+        <w:t xml:space="preserve">Fixed </w:t>
+      </w:r>
+      <w:r>
+        <w:rPr>
+          <w:color w:val="FF0000"/>
+        </w:rPr>
+        <w:t>Bug 006</w:t>
+      </w:r>
+    </w:p>
+    <w:p>
+      <w:pPr>
+        <w:pStyle w:val="ListParagraph"/>
+        <w:numPr>
+          <w:ilvl w:val="0"/>
+          <w:numId w:val="12"/>
+        </w:numPr>
+        <w:rPr>
+          <w:color w:val="FF0000"/>
+        </w:rPr>
+      </w:pPr>
+      <w:r>
+        <w:t xml:space="preserve">Fixed </w:t>
+      </w:r>
+      <w:r>
+        <w:rPr>
+          <w:color w:val="FF0000"/>
+        </w:rPr>
+        <w:t xml:space="preserve">bug 003 </w:t>
+      </w:r>
+      <w:r>
+        <w:t>(it was a typo)</w:t>
+      </w:r>
+    </w:p>
+    <w:p>
+      <w:pPr>
+        <w:pStyle w:val="Heading2"/>
+      </w:pPr>
+      <w:r>
+        <w:t>Log 01</w:t>
+      </w:r>
+      <w:r>
+        <w:t>4</w:t>
+      </w:r>
+      <w:r>
+        <w:t>: 1:30pm (1</w:t>
+      </w:r>
+      <w:r>
+        <w:t>4</w:t>
       </w:r>
       <w:r>
         <w:t>/03/20)</w:t>
@@ -2051,13 +2244,7 @@
         <w:t xml:space="preserve"> </w:t>
       </w:r>
       <w:r>
-        <w:t xml:space="preserve">Session Time: </w:t>
-      </w:r>
-      <w:r>
-        <w:t>4</w:t>
-      </w:r>
-      <w:r>
-        <w:t xml:space="preserve"> hours</w:t>
+        <w:t>Session Time: 4 hours</w:t>
       </w:r>
     </w:p>
     <w:p>
@@ -2084,19 +2271,52 @@
         </w:numPr>
       </w:pPr>
       <w:r>
-        <w:t xml:space="preserve">Fix </w:t>
-      </w:r>
-      <w:r>
+        <w:t>Movement</w:t>
+      </w:r>
+    </w:p>
+    <w:p>
+      <w:pPr>
+        <w:rPr>
+          <w:b/>
+          <w:bCs/>
+        </w:rPr>
+      </w:pPr>
+      <w:r>
+        <w:rPr>
+          <w:b/>
+          <w:bCs/>
+        </w:rPr>
+        <w:t>Details:</w:t>
+      </w:r>
+    </w:p>
+    <w:p>
+      <w:pPr>
+        <w:pStyle w:val="ListParagraph"/>
+        <w:numPr>
+          <w:ilvl w:val="0"/>
+          <w:numId w:val="10"/>
+        </w:numPr>
         <w:rPr>
           <w:color w:val="FF0000"/>
         </w:rPr>
-        <w:t>[bug 006]</w:t>
-      </w:r>
-      <w:r>
+      </w:pPr>
+      <w:r>
+        <w:t xml:space="preserve">To start adding different kinds of movement, I thought moving a lot of the functionality into the core. </w:t>
+      </w:r>
+    </w:p>
+    <w:p>
+      <w:pPr>
+        <w:pStyle w:val="ListParagraph"/>
+        <w:numPr>
+          <w:ilvl w:val="0"/>
+          <w:numId w:val="10"/>
+        </w:numPr>
         <w:rPr>
           <w:color w:val="FF0000"/>
         </w:rPr>
-        <w:t>.</w:t>
+      </w:pPr>
+      <w:r>
+        <w:t xml:space="preserve">Moved the calculate weight and part arrays into the core, from William’s original work. </w:t>
       </w:r>
     </w:p>
     <w:p>
@@ -2106,129 +2326,27 @@
           <w:ilvl w:val="0"/>
           <w:numId w:val="10"/>
         </w:numPr>
-      </w:pPr>
-      <w:r>
-        <w:t xml:space="preserve">Fix </w:t>
-      </w:r>
-      <w:r>
         <w:rPr>
           <w:color w:val="FF0000"/>
         </w:rPr>
-        <w:t>[bug 003]</w:t>
-      </w:r>
-      <w:r>
-        <w:t>.</w:t>
-      </w:r>
-    </w:p>
-    <w:p>
-      <w:pPr>
-        <w:rPr>
-          <w:b/>
-          <w:bCs/>
-        </w:rPr>
-      </w:pPr>
-      <w:r>
-        <w:rPr>
-          <w:b/>
-          <w:bCs/>
-        </w:rPr>
-        <w:t>Details:</w:t>
-      </w:r>
-    </w:p>
-    <w:p>
-      <w:pPr>
-        <w:pStyle w:val="ListParagraph"/>
-        <w:numPr>
-          <w:ilvl w:val="0"/>
-          <w:numId w:val="12"/>
-        </w:numPr>
-      </w:pPr>
-      <w:r>
-        <w:t xml:space="preserve">Changed the part menu to display sub </w:t>
-      </w:r>
-      <w:proofErr w:type="spellStart"/>
-      <w:r>
-        <w:t>menues</w:t>
-      </w:r>
-      <w:proofErr w:type="spellEnd"/>
-      <w:r>
-        <w:t xml:space="preserve"> when the mouse hovers, instead of </w:t>
-      </w:r>
-      <w:proofErr w:type="gramStart"/>
-      <w:r>
-        <w:t>click</w:t>
-      </w:r>
-      <w:proofErr w:type="gramEnd"/>
-      <w:r>
-        <w:t>, to speed up development.</w:t>
-      </w:r>
-    </w:p>
-    <w:p>
-      <w:pPr>
-        <w:pStyle w:val="ListParagraph"/>
-        <w:numPr>
-          <w:ilvl w:val="0"/>
-          <w:numId w:val="12"/>
+      </w:pPr>
+      <w:r>
+        <w:t>Now calculates the lowest point and checks if it is the hull.</w:t>
+      </w:r>
+    </w:p>
+    <w:p>
+      <w:pPr>
+        <w:pStyle w:val="ListParagraph"/>
+        <w:numPr>
+          <w:ilvl w:val="0"/>
+          <w:numId w:val="10"/>
         </w:numPr>
         <w:rPr>
           <w:color w:val="FF0000"/>
         </w:rPr>
       </w:pPr>
       <w:r>
-        <w:t xml:space="preserve">Found that there was no check if a socket exists when linking to the map. Which caused </w:t>
-      </w:r>
-      <w:r>
-        <w:rPr>
-          <w:color w:val="FF0000"/>
-        </w:rPr>
-        <w:t>[bug 006]</w:t>
-      </w:r>
-    </w:p>
-    <w:p>
-      <w:pPr>
-        <w:pStyle w:val="ListParagraph"/>
-        <w:numPr>
-          <w:ilvl w:val="0"/>
-          <w:numId w:val="12"/>
-        </w:numPr>
-        <w:rPr>
-          <w:color w:val="FF0000"/>
-        </w:rPr>
-      </w:pPr>
-      <w:r>
-        <w:t xml:space="preserve">Fixed </w:t>
-      </w:r>
-      <w:r>
-        <w:rPr>
-          <w:color w:val="FF0000"/>
-        </w:rPr>
-        <w:t>Bug 006</w:t>
-      </w:r>
-    </w:p>
-    <w:p>
-      <w:pPr>
-        <w:pStyle w:val="ListParagraph"/>
-        <w:numPr>
-          <w:ilvl w:val="0"/>
-          <w:numId w:val="12"/>
-        </w:numPr>
-        <w:rPr>
-          <w:color w:val="FF0000"/>
-        </w:rPr>
-      </w:pPr>
-      <w:r>
-        <w:t xml:space="preserve">Fixed </w:t>
-      </w:r>
-      <w:bookmarkStart w:id="0" w:name="_GoBack"/>
-      <w:r>
-        <w:rPr>
-          <w:color w:val="FF0000"/>
-        </w:rPr>
-        <w:t xml:space="preserve">bug 003 </w:t>
-      </w:r>
-      <w:bookmarkEnd w:id="0"/>
-      <w:r>
-        <w:t>(it was a typo)</w:t>
+        <w:t>Move centre of mass to below the core.</w:t>
       </w:r>
     </w:p>
     <w:sectPr>
@@ -2586,8 +2704,8 @@
   <w:abstractNum w:abstractNumId="3" w15:restartNumberingAfterBreak="0">
     <w:nsid w:val="338E15D9"/>
     <w:multiLevelType w:val="hybridMultilevel"/>
-    <w:tmpl w:val="FBD0F59A"/>
-    <w:lvl w:ilvl="0" w:tplc="14090001">
+    <w:tmpl w:val="6D8E419C"/>
+    <w:lvl w:ilvl="0" w:tplc="5508A008">
       <w:start w:val="1"/>
       <w:numFmt w:val="bullet"/>
       <w:lvlText w:val=""/>
@@ -2597,6 +2715,7 @@
       </w:pPr>
       <w:rPr>
         <w:rFonts w:ascii="Symbol" w:hAnsi="Symbol" w:hint="default"/>
+        <w:color w:val="auto"/>
       </w:rPr>
     </w:lvl>
     <w:lvl w:ilvl="1" w:tplc="14090003">

</xml_diff>